<commit_message>
Operatii functionale + test
</commit_message>
<xml_diff>
--- a/DOCUMENTATIE.docx
+++ b/DOCUMENTATIE.docx
@@ -717,61 +717,7 @@
             <w:sz w:val="20"/>
             <w:szCs w:val="20"/>
           </w:rPr>
-          <w:fldChar w:fldCharType="begin"/>
-        </w:r>
-        <w:r>
-          <w:rPr>
-            <w:rStyle w:val="Hyperlink"/>
-            <w:rFonts w:ascii="Times New Roman" w:hAnsi="Times New Roman"/>
-            <w:noProof/>
-            <w:webHidden/>
-            <w:sz w:val="20"/>
-            <w:szCs w:val="20"/>
-          </w:rPr>
-          <w:instrText xml:space="preserve"> PAGEREF _Toc95297888 \h </w:instrText>
-        </w:r>
-        <w:r>
-          <w:rPr>
-            <w:rStyle w:val="Hyperlink"/>
-            <w:rFonts w:ascii="Times New Roman" w:hAnsi="Times New Roman"/>
-            <w:noProof/>
-            <w:webHidden/>
-            <w:sz w:val="20"/>
-            <w:szCs w:val="20"/>
-          </w:rPr>
-        </w:r>
-        <w:r>
-          <w:rPr>
-            <w:rStyle w:val="Hyperlink"/>
-            <w:rFonts w:ascii="Times New Roman" w:hAnsi="Times New Roman"/>
-            <w:noProof/>
-            <w:webHidden/>
-            <w:sz w:val="20"/>
-            <w:szCs w:val="20"/>
-          </w:rPr>
-          <w:fldChar w:fldCharType="separate"/>
-        </w:r>
-        <w:r>
-          <w:rPr>
-            <w:rStyle w:val="Hyperlink"/>
-            <w:rFonts w:ascii="Times New Roman" w:hAnsi="Times New Roman"/>
-            <w:noProof/>
-            <w:webHidden/>
-            <w:sz w:val="20"/>
-            <w:szCs w:val="20"/>
-          </w:rPr>
-          <w:t>3</w:t>
-        </w:r>
-        <w:r>
-          <w:rPr>
-            <w:rStyle w:val="Hyperlink"/>
-            <w:rFonts w:ascii="Times New Roman" w:hAnsi="Times New Roman"/>
-            <w:noProof/>
-            <w:webHidden/>
-            <w:sz w:val="20"/>
-            <w:szCs w:val="20"/>
-          </w:rPr>
-          <w:fldChar w:fldCharType="end"/>
+          <w:t>6</w:t>
         </w:r>
       </w:hyperlink>
     </w:p>
@@ -1250,7 +1196,25 @@
           <w:sz w:val="24"/>
           <w:szCs w:val="24"/>
         </w:rPr>
-        <w:t xml:space="preserve"> de a </w:t>
+        <w:t xml:space="preserve"> de </w:t>
+      </w:r>
+      <w:proofErr w:type="gramStart"/>
+      <w:r>
+        <w:rPr>
+          <w:rFonts w:ascii="Times New Roman" w:hAnsi="Times New Roman" w:cs="Times New Roman"/>
+          <w:sz w:val="24"/>
+          <w:szCs w:val="24"/>
+        </w:rPr>
+        <w:t>a</w:t>
+      </w:r>
+      <w:proofErr w:type="gramEnd"/>
+      <w:r>
+        <w:rPr>
+          <w:rFonts w:ascii="Times New Roman" w:hAnsi="Times New Roman" w:cs="Times New Roman"/>
+          <w:sz w:val="24"/>
+          <w:szCs w:val="24"/>
+        </w:rPr>
+        <w:t xml:space="preserve"> </w:t>
       </w:r>
       <w:proofErr w:type="spellStart"/>
       <w:r>
@@ -2553,6 +2517,7 @@
         <w:t xml:space="preserve">, </w:t>
       </w:r>
       <w:proofErr w:type="spellStart"/>
+      <w:proofErr w:type="gramStart"/>
       <w:r>
         <w:t>impartire</w:t>
       </w:r>
@@ -2560,6 +2525,7 @@
       <w:r>
         <w:t>;</w:t>
       </w:r>
+      <w:proofErr w:type="gramEnd"/>
     </w:p>
     <w:p>
       <w:proofErr w:type="spellStart"/>
@@ -2595,6 +2561,7 @@
         <w:t xml:space="preserve">, </w:t>
       </w:r>
       <w:proofErr w:type="spellStart"/>
+      <w:proofErr w:type="gramStart"/>
       <w:r>
         <w:t>integrare</w:t>
       </w:r>
@@ -2602,6 +2569,7 @@
       <w:r>
         <w:t>;</w:t>
       </w:r>
+      <w:proofErr w:type="gramEnd"/>
     </w:p>
     <w:p>
       <w:r>
@@ -2907,7 +2875,13 @@
       </w:r>
       <w:proofErr w:type="spellEnd"/>
       <w:r>
-        <w:t xml:space="preserve"> 4 </w:t>
+        <w:t xml:space="preserve"> </w:t>
+      </w:r>
+      <w:r>
+        <w:t>5</w:t>
+      </w:r>
+      <w:r>
+        <w:t xml:space="preserve"> </w:t>
       </w:r>
       <w:proofErr w:type="spellStart"/>
       <w:r>
@@ -3056,235 +3030,182 @@
     </w:p>
     <w:p/>
     <w:p>
-      <w:proofErr w:type="spellStart"/>
-      <w:r>
-        <w:t>Clasa</w:t>
-      </w:r>
-      <w:proofErr w:type="spellEnd"/>
-      <w:r>
-        <w:t xml:space="preserve"> Monom:</w:t>
-      </w:r>
-    </w:p>
-    <w:p>
-      <w:r>
-        <w:t xml:space="preserve">Are </w:t>
-      </w:r>
-      <w:r>
-        <w:t xml:space="preserve">doua </w:t>
-      </w:r>
-      <w:proofErr w:type="spellStart"/>
-      <w:r>
-        <w:t>variabile</w:t>
-      </w:r>
-      <w:proofErr w:type="spellEnd"/>
-      <w:r>
-        <w:t xml:space="preserve"> de </w:t>
-      </w:r>
-      <w:proofErr w:type="spellStart"/>
-      <w:r>
-        <w:t>instanta</w:t>
-      </w:r>
-      <w:proofErr w:type="spellEnd"/>
-      <w:r>
-        <w:t xml:space="preserve"> care </w:t>
-      </w:r>
-      <w:proofErr w:type="spellStart"/>
-      <w:r>
-        <w:t>descriu</w:t>
-      </w:r>
-      <w:proofErr w:type="spellEnd"/>
-      <w:r>
-        <w:t xml:space="preserve"> </w:t>
-      </w:r>
-      <w:proofErr w:type="spellStart"/>
-      <w:r>
-        <w:t>exponentul</w:t>
-      </w:r>
-      <w:proofErr w:type="spellEnd"/>
-      <w:r>
-        <w:t xml:space="preserve"> </w:t>
-      </w:r>
-      <w:proofErr w:type="spellStart"/>
-      <w:r>
-        <w:t>si</w:t>
-      </w:r>
-      <w:proofErr w:type="spellEnd"/>
-      <w:r>
-        <w:t xml:space="preserve"> </w:t>
-      </w:r>
-      <w:proofErr w:type="spellStart"/>
-      <w:r>
-        <w:t>coeficientul</w:t>
-      </w:r>
-      <w:proofErr w:type="spellEnd"/>
-      <w:r>
-        <w:t xml:space="preserve"> </w:t>
-      </w:r>
-      <w:proofErr w:type="spellStart"/>
-      <w:r>
-        <w:t>fiecarui</w:t>
-      </w:r>
-      <w:proofErr w:type="spellEnd"/>
-      <w:r>
-        <w:t xml:space="preserve"> </w:t>
-      </w:r>
-      <w:proofErr w:type="spellStart"/>
-      <w:r>
-        <w:t>monom</w:t>
-      </w:r>
-      <w:proofErr w:type="spellEnd"/>
-      <w:r>
-        <w:t xml:space="preserve"> din </w:t>
-      </w:r>
-      <w:proofErr w:type="spellStart"/>
-      <w:r>
-        <w:t>polinomul</w:t>
-      </w:r>
-      <w:proofErr w:type="spellEnd"/>
-      <w:r>
-        <w:t xml:space="preserve"> </w:t>
-      </w:r>
-      <w:proofErr w:type="spellStart"/>
-      <w:r>
-        <w:t>introdus</w:t>
-      </w:r>
-      <w:proofErr w:type="spellEnd"/>
-      <w:r>
-        <w:t>.</w:t>
-      </w:r>
-      <w:r>
-        <w:t xml:space="preserve"> Se </w:t>
-      </w:r>
-      <w:proofErr w:type="spellStart"/>
-      <w:r>
-        <w:t>respecta</w:t>
-      </w:r>
-      <w:proofErr w:type="spellEnd"/>
-      <w:r>
-        <w:t xml:space="preserve"> </w:t>
-      </w:r>
-      <w:proofErr w:type="spellStart"/>
-      <w:r>
-        <w:t>principiul</w:t>
-      </w:r>
-      <w:proofErr w:type="spellEnd"/>
-      <w:r>
-        <w:t xml:space="preserve"> de </w:t>
-      </w:r>
-      <w:proofErr w:type="spellStart"/>
-      <w:r>
-        <w:t>incapsulare</w:t>
-      </w:r>
-      <w:proofErr w:type="spellEnd"/>
-      <w:r>
-        <w:t xml:space="preserve">, </w:t>
-      </w:r>
-      <w:proofErr w:type="spellStart"/>
-      <w:r>
-        <w:t>accesul</w:t>
-      </w:r>
-      <w:proofErr w:type="spellEnd"/>
-      <w:r>
-        <w:t xml:space="preserve"> la </w:t>
-      </w:r>
-      <w:proofErr w:type="spellStart"/>
-      <w:r>
-        <w:t>aceste</w:t>
-      </w:r>
-      <w:proofErr w:type="spellEnd"/>
-      <w:r>
-        <w:t xml:space="preserve"> </w:t>
-      </w:r>
-      <w:proofErr w:type="spellStart"/>
-      <w:r>
-        <w:t>variabile</w:t>
-      </w:r>
-      <w:proofErr w:type="spellEnd"/>
-      <w:r>
-        <w:t xml:space="preserve"> se face cu </w:t>
-      </w:r>
-      <w:proofErr w:type="spellStart"/>
-      <w:r>
-        <w:t>ajutorul</w:t>
-      </w:r>
-      <w:proofErr w:type="spellEnd"/>
-      <w:r>
-        <w:t xml:space="preserve"> </w:t>
-      </w:r>
-      <w:proofErr w:type="spellStart"/>
-      <w:r>
-        <w:t>Getterelor</w:t>
-      </w:r>
-      <w:proofErr w:type="spellEnd"/>
-      <w:r>
-        <w:t xml:space="preserve"> (@Getter) </w:t>
-      </w:r>
-      <w:proofErr w:type="spellStart"/>
-      <w:r>
-        <w:t>si</w:t>
-      </w:r>
-      <w:proofErr w:type="spellEnd"/>
-      <w:r>
-        <w:t xml:space="preserve"> a </w:t>
-      </w:r>
-      <w:proofErr w:type="spellStart"/>
-      <w:r>
-        <w:t>Setterelor</w:t>
-      </w:r>
-      <w:proofErr w:type="spellEnd"/>
-      <w:r>
-        <w:t>(@Setterlor</w:t>
-      </w:r>
-      <w:bookmarkStart w:id="5" w:name="_Toc95297888"/>
-      <w:r>
-        <w:t xml:space="preserve">). </w:t>
-      </w:r>
-      <w:bookmarkEnd w:id="5"/>
-    </w:p>
-    <w:p>
-      <w:proofErr w:type="spellStart"/>
-      <w:r>
+      <w:pPr>
+        <w:rPr>
+          <w:b/>
+          <w:bCs/>
+        </w:rPr>
+      </w:pPr>
+      <w:r>
+        <w:rPr>
+          <w:b/>
+          <w:bCs/>
+        </w:rPr>
+        <w:br w:type="page"/>
+      </w:r>
+    </w:p>
+    <w:p>
+      <w:pPr>
+        <w:rPr>
+          <w:b/>
+          <w:bCs/>
+        </w:rPr>
+      </w:pPr>
+      <w:proofErr w:type="spellStart"/>
+      <w:r>
+        <w:rPr>
+          <w:b/>
+          <w:bCs/>
+        </w:rPr>
         <w:lastRenderedPageBreak/>
         <w:t>Clasa</w:t>
       </w:r>
       <w:proofErr w:type="spellEnd"/>
       <w:r>
-        <w:t xml:space="preserve"> </w:t>
-      </w:r>
-      <w:r>
-        <w:t>Polinom</w:t>
-      </w:r>
-      <w:r>
-        <w:t>:</w:t>
-      </w:r>
-    </w:p>
-    <w:p>
-      <w:r>
-        <w:t xml:space="preserve">Are o singura </w:t>
-      </w:r>
-      <w:proofErr w:type="spellStart"/>
-      <w:r>
-        <w:t>variabila</w:t>
-      </w:r>
-      <w:proofErr w:type="spellEnd"/>
-      <w:r>
-        <w:t xml:space="preserve"> de instant, un HashMap cu </w:t>
-      </w:r>
-      <w:proofErr w:type="spellStart"/>
-      <w:r>
-        <w:t>elemente</w:t>
-      </w:r>
-      <w:proofErr w:type="spellEnd"/>
-      <w:r>
-        <w:t xml:space="preserve"> de tip Monom, </w:t>
-      </w:r>
-      <w:proofErr w:type="spellStart"/>
-      <w:r>
-        <w:t>reusind</w:t>
-      </w:r>
-      <w:proofErr w:type="spellEnd"/>
-      <w:r>
-        <w:t xml:space="preserve"> cu </w:t>
+        <w:rPr>
+          <w:b/>
+          <w:bCs/>
+        </w:rPr>
+        <w:t xml:space="preserve"> Monom:</w:t>
+      </w:r>
+    </w:p>
+    <w:p>
+      <w:r>
+        <w:t xml:space="preserve">Are </w:t>
+      </w:r>
+      <w:r>
+        <w:t xml:space="preserve">doua </w:t>
+      </w:r>
+      <w:proofErr w:type="spellStart"/>
+      <w:r>
+        <w:t>variabile</w:t>
+      </w:r>
+      <w:proofErr w:type="spellEnd"/>
+      <w:r>
+        <w:t xml:space="preserve"> de </w:t>
+      </w:r>
+      <w:proofErr w:type="spellStart"/>
+      <w:r>
+        <w:t>instanta</w:t>
+      </w:r>
+      <w:proofErr w:type="spellEnd"/>
+      <w:r>
+        <w:t xml:space="preserve"> care </w:t>
+      </w:r>
+      <w:proofErr w:type="spellStart"/>
+      <w:r>
+        <w:t>descriu</w:t>
+      </w:r>
+      <w:proofErr w:type="spellEnd"/>
+      <w:r>
+        <w:t xml:space="preserve"> </w:t>
+      </w:r>
+      <w:proofErr w:type="spellStart"/>
+      <w:r>
+        <w:t>exponentul</w:t>
+      </w:r>
+      <w:proofErr w:type="spellEnd"/>
+      <w:r>
+        <w:t xml:space="preserve"> </w:t>
+      </w:r>
+      <w:proofErr w:type="spellStart"/>
+      <w:r>
+        <w:t>si</w:t>
+      </w:r>
+      <w:proofErr w:type="spellEnd"/>
+      <w:r>
+        <w:t xml:space="preserve"> </w:t>
+      </w:r>
+      <w:proofErr w:type="spellStart"/>
+      <w:r>
+        <w:t>coeficientul</w:t>
+      </w:r>
+      <w:proofErr w:type="spellEnd"/>
+      <w:r>
+        <w:t xml:space="preserve"> </w:t>
+      </w:r>
+      <w:proofErr w:type="spellStart"/>
+      <w:r>
+        <w:t>fiecarui</w:t>
+      </w:r>
+      <w:proofErr w:type="spellEnd"/>
+      <w:r>
+        <w:t xml:space="preserve"> </w:t>
+      </w:r>
+      <w:proofErr w:type="spellStart"/>
+      <w:r>
+        <w:t>monom</w:t>
+      </w:r>
+      <w:proofErr w:type="spellEnd"/>
+      <w:r>
+        <w:t xml:space="preserve"> din </w:t>
+      </w:r>
+      <w:proofErr w:type="spellStart"/>
+      <w:r>
+        <w:t>polinomul</w:t>
+      </w:r>
+      <w:proofErr w:type="spellEnd"/>
+      <w:r>
+        <w:t xml:space="preserve"> </w:t>
+      </w:r>
+      <w:proofErr w:type="spellStart"/>
+      <w:r>
+        <w:t>introdus</w:t>
+      </w:r>
+      <w:proofErr w:type="spellEnd"/>
+      <w:r>
+        <w:t>.</w:t>
+      </w:r>
+      <w:r>
+        <w:t xml:space="preserve"> Se </w:t>
+      </w:r>
+      <w:proofErr w:type="spellStart"/>
+      <w:r>
+        <w:t>respecta</w:t>
+      </w:r>
+      <w:proofErr w:type="spellEnd"/>
+      <w:r>
+        <w:t xml:space="preserve"> </w:t>
+      </w:r>
+      <w:proofErr w:type="spellStart"/>
+      <w:r>
+        <w:t>principiul</w:t>
+      </w:r>
+      <w:proofErr w:type="spellEnd"/>
+      <w:r>
+        <w:t xml:space="preserve"> de </w:t>
+      </w:r>
+      <w:proofErr w:type="spellStart"/>
+      <w:r>
+        <w:t>incapsulare</w:t>
+      </w:r>
+      <w:proofErr w:type="spellEnd"/>
+      <w:r>
+        <w:t xml:space="preserve">, </w:t>
+      </w:r>
+      <w:proofErr w:type="spellStart"/>
+      <w:r>
+        <w:t>accesul</w:t>
+      </w:r>
+      <w:proofErr w:type="spellEnd"/>
+      <w:r>
+        <w:t xml:space="preserve"> la </w:t>
+      </w:r>
+      <w:proofErr w:type="spellStart"/>
+      <w:r>
+        <w:t>aceste</w:t>
+      </w:r>
+      <w:proofErr w:type="spellEnd"/>
+      <w:r>
+        <w:t xml:space="preserve"> </w:t>
+      </w:r>
+      <w:proofErr w:type="spellStart"/>
+      <w:r>
+        <w:t>variabile</w:t>
+      </w:r>
+      <w:proofErr w:type="spellEnd"/>
+      <w:r>
+        <w:t xml:space="preserve"> se face cu </w:t>
       </w:r>
       <w:proofErr w:type="spellStart"/>
       <w:r>
@@ -3296,219 +3217,11 @@
       </w:r>
       <w:proofErr w:type="spellStart"/>
       <w:r>
-        <w:t>acesteia</w:t>
-      </w:r>
-      <w:proofErr w:type="spellEnd"/>
-      <w:r>
-        <w:t xml:space="preserve"> </w:t>
-      </w:r>
-      <w:proofErr w:type="spellStart"/>
-      <w:r>
-        <w:t>modelarea</w:t>
-      </w:r>
-      <w:proofErr w:type="spellEnd"/>
-      <w:r>
-        <w:t xml:space="preserve"> </w:t>
-      </w:r>
-      <w:proofErr w:type="spellStart"/>
-      <w:r>
-        <w:t>stringului</w:t>
-      </w:r>
-      <w:proofErr w:type="spellEnd"/>
-      <w:r>
-        <w:t xml:space="preserve"> </w:t>
-      </w:r>
-      <w:proofErr w:type="spellStart"/>
-      <w:r>
-        <w:t>introdus</w:t>
-      </w:r>
-      <w:proofErr w:type="spellEnd"/>
-      <w:r>
-        <w:t xml:space="preserve">. </w:t>
-      </w:r>
-      <w:proofErr w:type="spellStart"/>
-      <w:r>
-        <w:t>Accesul</w:t>
-      </w:r>
-      <w:proofErr w:type="spellEnd"/>
-      <w:r>
-        <w:t xml:space="preserve"> la </w:t>
-      </w:r>
-      <w:proofErr w:type="spellStart"/>
-      <w:r>
-        <w:t>aceasta</w:t>
-      </w:r>
-      <w:proofErr w:type="spellEnd"/>
-      <w:r>
-        <w:t xml:space="preserve"> </w:t>
-      </w:r>
-      <w:proofErr w:type="spellStart"/>
-      <w:r>
-        <w:t>variabila</w:t>
-      </w:r>
-      <w:proofErr w:type="spellEnd"/>
-      <w:r>
-        <w:t xml:space="preserve"> se face cu </w:t>
-      </w:r>
-      <w:proofErr w:type="spellStart"/>
-      <w:r>
-        <w:t>ajutorul</w:t>
-      </w:r>
-      <w:proofErr w:type="spellEnd"/>
-      <w:r>
-        <w:t xml:space="preserve"> </w:t>
-      </w:r>
-      <w:proofErr w:type="spellStart"/>
-      <w:r>
-        <w:t>metodei</w:t>
-      </w:r>
-      <w:proofErr w:type="spellEnd"/>
-      <w:r>
-        <w:t xml:space="preserve"> </w:t>
-      </w:r>
-      <w:proofErr w:type="spellStart"/>
-      <w:r>
-        <w:t>getPolinom</w:t>
-      </w:r>
-      <w:proofErr w:type="spellEnd"/>
-      <w:r>
-        <w:t xml:space="preserve">(). </w:t>
-      </w:r>
-    </w:p>
-    <w:p/>
-    <w:p>
-      <w:proofErr w:type="spellStart"/>
-      <w:r>
-        <w:t>Clasa</w:t>
-      </w:r>
-      <w:proofErr w:type="spellEnd"/>
-      <w:r>
-        <w:t xml:space="preserve"> </w:t>
-      </w:r>
-      <w:proofErr w:type="spellStart"/>
-      <w:r>
-        <w:t>Operatii</w:t>
-      </w:r>
-      <w:proofErr w:type="spellEnd"/>
-      <w:r>
-        <w:t>:</w:t>
-      </w:r>
-    </w:p>
-    <w:p>
-      <w:proofErr w:type="spellStart"/>
-      <w:r>
-        <w:t>Metodele</w:t>
-      </w:r>
-      <w:proofErr w:type="spellEnd"/>
-      <w:r>
-        <w:t xml:space="preserve"> din </w:t>
-      </w:r>
-      <w:proofErr w:type="spellStart"/>
-      <w:r>
-        <w:t>aceasta</w:t>
-      </w:r>
-      <w:proofErr w:type="spellEnd"/>
-      <w:r>
-        <w:t xml:space="preserve"> </w:t>
-      </w:r>
-      <w:proofErr w:type="spellStart"/>
-      <w:r>
-        <w:t>clasa</w:t>
-      </w:r>
-      <w:proofErr w:type="spellEnd"/>
-      <w:r>
-        <w:t xml:space="preserve"> </w:t>
-      </w:r>
-      <w:r>
-        <w:t xml:space="preserve">ajuta la </w:t>
-      </w:r>
-      <w:proofErr w:type="spellStart"/>
-      <w:r>
-        <w:t>manipularea</w:t>
-      </w:r>
-      <w:proofErr w:type="spellEnd"/>
-      <w:r>
-        <w:t xml:space="preserve"> </w:t>
-      </w:r>
-      <w:proofErr w:type="spellStart"/>
-      <w:r>
-        <w:t>monoamelor</w:t>
-      </w:r>
-      <w:proofErr w:type="spellEnd"/>
-      <w:r>
-        <w:t xml:space="preserve"> in </w:t>
-      </w:r>
-      <w:proofErr w:type="spellStart"/>
-      <w:r>
-        <w:t>diferite</w:t>
-      </w:r>
-      <w:proofErr w:type="spellEnd"/>
-      <w:r>
-        <w:t xml:space="preserve"> </w:t>
-      </w:r>
-      <w:proofErr w:type="spellStart"/>
-      <w:r>
-        <w:t>situatii</w:t>
-      </w:r>
-      <w:proofErr w:type="spellEnd"/>
-      <w:r>
-        <w:t xml:space="preserve">. De exemplu, </w:t>
-      </w:r>
-      <w:proofErr w:type="spellStart"/>
-      <w:r>
-        <w:t>metoda</w:t>
-      </w:r>
-      <w:proofErr w:type="spellEnd"/>
-      <w:r>
-        <w:t xml:space="preserve"> </w:t>
-      </w:r>
-      <w:proofErr w:type="spellStart"/>
-      <w:r>
-        <w:t>additionPolinoms</w:t>
-      </w:r>
-      <w:proofErr w:type="spellEnd"/>
-      <w:r>
-        <w:t xml:space="preserve">(Polinom p1, Polinom p2) </w:t>
-      </w:r>
-      <w:proofErr w:type="spellStart"/>
-      <w:r>
-        <w:t>implementeaza</w:t>
-      </w:r>
-      <w:proofErr w:type="spellEnd"/>
-      <w:r>
-        <w:t xml:space="preserve"> </w:t>
-      </w:r>
-      <w:proofErr w:type="spellStart"/>
-      <w:r>
-        <w:t>adunarea</w:t>
-      </w:r>
-      <w:proofErr w:type="spellEnd"/>
-      <w:r>
-        <w:t xml:space="preserve"> a doua </w:t>
-      </w:r>
-      <w:proofErr w:type="spellStart"/>
-      <w:r>
-        <w:t>polinoame</w:t>
-      </w:r>
-      <w:proofErr w:type="spellEnd"/>
-      <w:r>
-        <w:t xml:space="preserve">, </w:t>
-      </w:r>
-      <w:proofErr w:type="spellStart"/>
-      <w:r>
-        <w:t>manipuland</w:t>
-      </w:r>
-      <w:proofErr w:type="spellEnd"/>
-      <w:r>
-        <w:t xml:space="preserve"> </w:t>
-      </w:r>
-      <w:proofErr w:type="spellStart"/>
-      <w:r>
-        <w:t>coeficientul</w:t>
-      </w:r>
-      <w:proofErr w:type="spellEnd"/>
-      <w:r>
-        <w:t xml:space="preserve"> </w:t>
+        <w:t>Getterelor</w:t>
+      </w:r>
+      <w:proofErr w:type="spellEnd"/>
+      <w:r>
+        <w:t xml:space="preserve"> (@Getter) </w:t>
       </w:r>
       <w:proofErr w:type="spellStart"/>
       <w:r>
@@ -3516,260 +3229,29 @@
       </w:r>
       <w:proofErr w:type="spellEnd"/>
       <w:r>
-        <w:t xml:space="preserve"> </w:t>
-      </w:r>
-      <w:proofErr w:type="spellStart"/>
-      <w:r>
-        <w:t>exponentul</w:t>
-      </w:r>
-      <w:proofErr w:type="spellEnd"/>
-      <w:r>
-        <w:t>.</w:t>
-      </w:r>
-      <w:r>
-        <w:t xml:space="preserve"> </w:t>
-      </w:r>
-      <w:proofErr w:type="spellStart"/>
-      <w:r>
-        <w:t>Algoritmul</w:t>
-      </w:r>
-      <w:proofErr w:type="spellEnd"/>
-      <w:r>
-        <w:t xml:space="preserve"> </w:t>
-      </w:r>
-      <w:proofErr w:type="spellStart"/>
-      <w:r>
-        <w:t>parcurge</w:t>
-      </w:r>
-      <w:proofErr w:type="spellEnd"/>
-      <w:r>
-        <w:t xml:space="preserve"> integral </w:t>
-      </w:r>
-      <w:r>
-        <w:t xml:space="preserve">primul </w:t>
-      </w:r>
-      <w:proofErr w:type="spellStart"/>
-      <w:r>
-        <w:t>polinom</w:t>
-      </w:r>
-      <w:proofErr w:type="spellEnd"/>
-      <w:r>
-        <w:t xml:space="preserve">, </w:t>
-      </w:r>
-      <w:proofErr w:type="spellStart"/>
-      <w:r>
-        <w:t>salvand</w:t>
-      </w:r>
-      <w:r>
-        <w:t>-ul</w:t>
-      </w:r>
-      <w:proofErr w:type="spellEnd"/>
-      <w:r>
-        <w:t xml:space="preserve"> in </w:t>
-      </w:r>
-      <w:proofErr w:type="spellStart"/>
-      <w:r>
-        <w:t>variabila</w:t>
-      </w:r>
-      <w:proofErr w:type="spellEnd"/>
-      <w:r>
-        <w:t xml:space="preserve"> “res” . </w:t>
-      </w:r>
-      <w:proofErr w:type="spellStart"/>
-      <w:r>
-        <w:t>Dupa</w:t>
-      </w:r>
-      <w:proofErr w:type="spellEnd"/>
-      <w:r>
-        <w:t xml:space="preserve"> </w:t>
-      </w:r>
-      <w:proofErr w:type="spellStart"/>
-      <w:r>
-        <w:t>aceea</w:t>
-      </w:r>
-      <w:proofErr w:type="spellEnd"/>
-      <w:r>
-        <w:t xml:space="preserve"> se </w:t>
-      </w:r>
-      <w:proofErr w:type="spellStart"/>
-      <w:r>
-        <w:t>parcurge</w:t>
-      </w:r>
-      <w:proofErr w:type="spellEnd"/>
-      <w:r>
-        <w:t xml:space="preserve"> </w:t>
-      </w:r>
-      <w:proofErr w:type="spellStart"/>
-      <w:r>
-        <w:t>integtral</w:t>
-      </w:r>
-      <w:proofErr w:type="spellEnd"/>
-      <w:r>
-        <w:t xml:space="preserve"> al </w:t>
-      </w:r>
-      <w:proofErr w:type="spellStart"/>
-      <w:r>
-        <w:t>doilea</w:t>
-      </w:r>
-      <w:proofErr w:type="spellEnd"/>
-      <w:r>
-        <w:t xml:space="preserve"> </w:t>
-      </w:r>
-      <w:proofErr w:type="spellStart"/>
-      <w:r>
-        <w:t>polinom</w:t>
-      </w:r>
-      <w:proofErr w:type="spellEnd"/>
-      <w:r>
-        <w:t xml:space="preserve"> </w:t>
-      </w:r>
-      <w:proofErr w:type="spellStart"/>
-      <w:r>
-        <w:t>si</w:t>
-      </w:r>
-      <w:proofErr w:type="spellEnd"/>
-      <w:r>
-        <w:t xml:space="preserve"> se </w:t>
-      </w:r>
-      <w:proofErr w:type="spellStart"/>
-      <w:r>
-        <w:t>verifica</w:t>
-      </w:r>
-      <w:proofErr w:type="spellEnd"/>
-      <w:r>
-        <w:t xml:space="preserve"> </w:t>
-      </w:r>
-      <w:proofErr w:type="spellStart"/>
-      <w:r>
-        <w:t>daca</w:t>
-      </w:r>
-      <w:proofErr w:type="spellEnd"/>
-      <w:r>
-        <w:t xml:space="preserve"> </w:t>
-      </w:r>
-      <w:proofErr w:type="spellStart"/>
-      <w:r>
-        <w:t>gradul</w:t>
-      </w:r>
-      <w:proofErr w:type="spellEnd"/>
-      <w:r>
-        <w:t xml:space="preserve"> </w:t>
-      </w:r>
-      <w:proofErr w:type="spellStart"/>
-      <w:r>
-        <w:t>respectiv</w:t>
-      </w:r>
-      <w:proofErr w:type="spellEnd"/>
-      <w:r>
-        <w:t xml:space="preserve"> </w:t>
-      </w:r>
-      <w:proofErr w:type="spellStart"/>
-      <w:r>
-        <w:t>exista</w:t>
-      </w:r>
-      <w:proofErr w:type="spellEnd"/>
-      <w:r>
-        <w:t xml:space="preserve"> </w:t>
-      </w:r>
-      <w:proofErr w:type="spellStart"/>
-      <w:r>
-        <w:t>si</w:t>
-      </w:r>
-      <w:proofErr w:type="spellEnd"/>
-      <w:r>
-        <w:t xml:space="preserve"> in </w:t>
-      </w:r>
-      <w:proofErr w:type="spellStart"/>
-      <w:r>
-        <w:t>variabila</w:t>
-      </w:r>
-      <w:proofErr w:type="spellEnd"/>
-      <w:r>
-        <w:t xml:space="preserve"> “res”. Daca da, atunci se </w:t>
-      </w:r>
-      <w:proofErr w:type="spellStart"/>
-      <w:r>
-        <w:t>vor</w:t>
-      </w:r>
-      <w:proofErr w:type="spellEnd"/>
-      <w:r>
-        <w:t xml:space="preserve"> </w:t>
-      </w:r>
-      <w:proofErr w:type="spellStart"/>
-      <w:r>
-        <w:t>aduna</w:t>
-      </w:r>
-      <w:proofErr w:type="spellEnd"/>
-      <w:r>
-        <w:t xml:space="preserve"> </w:t>
-      </w:r>
-      <w:proofErr w:type="spellStart"/>
-      <w:r>
-        <w:t>coeficientii</w:t>
-      </w:r>
-      <w:proofErr w:type="spellEnd"/>
-      <w:r>
-        <w:t xml:space="preserve"> </w:t>
-      </w:r>
-      <w:proofErr w:type="spellStart"/>
-      <w:r>
-        <w:t>celor</w:t>
-      </w:r>
-      <w:proofErr w:type="spellEnd"/>
-      <w:r>
-        <w:t xml:space="preserve"> doua impreuna. Daca nu, </w:t>
-      </w:r>
-      <w:r>
-        <w:t xml:space="preserve">se </w:t>
-      </w:r>
-      <w:proofErr w:type="spellStart"/>
-      <w:r>
-        <w:t>va</w:t>
-      </w:r>
-      <w:proofErr w:type="spellEnd"/>
-      <w:r>
-        <w:t xml:space="preserve"> </w:t>
-      </w:r>
-      <w:proofErr w:type="spellStart"/>
-      <w:r>
-        <w:t>salva</w:t>
-      </w:r>
-      <w:proofErr w:type="spellEnd"/>
-      <w:r>
-        <w:t xml:space="preserve"> in </w:t>
-      </w:r>
-      <w:proofErr w:type="spellStart"/>
-      <w:r>
-        <w:t>variabila</w:t>
-      </w:r>
-      <w:proofErr w:type="spellEnd"/>
-      <w:r>
-        <w:t xml:space="preserve"> “res” datele din al </w:t>
-      </w:r>
-      <w:proofErr w:type="spellStart"/>
-      <w:r>
-        <w:t>doilea</w:t>
-      </w:r>
-      <w:proofErr w:type="spellEnd"/>
-      <w:r>
-        <w:t xml:space="preserve"> </w:t>
-      </w:r>
-      <w:proofErr w:type="spellStart"/>
-      <w:r>
-        <w:t>polinom</w:t>
-      </w:r>
-      <w:proofErr w:type="spellEnd"/>
-      <w:r>
-        <w:t xml:space="preserve">. </w:t>
-      </w:r>
+        <w:t xml:space="preserve"> a </w:t>
+      </w:r>
+      <w:proofErr w:type="spellStart"/>
+      <w:r>
+        <w:t>Setterelor</w:t>
+      </w:r>
+      <w:proofErr w:type="spellEnd"/>
+      <w:r>
+        <w:t>(@Setterlor</w:t>
+      </w:r>
+      <w:bookmarkStart w:id="5" w:name="_Toc95297888"/>
+      <w:r>
+        <w:t xml:space="preserve">). </w:t>
+      </w:r>
+      <w:bookmarkEnd w:id="5"/>
     </w:p>
     <w:p>
       <w:r>
         <w:drawing>
-          <wp:inline distT="0" distB="0" distL="0" distR="0" wp14:anchorId="41ED2E5D" wp14:editId="4318785B">
-            <wp:extent cx="5439534" cy="3686689"/>
-            <wp:effectExtent l="0" t="0" r="8890" b="9525"/>
-            <wp:docPr id="550961236" name="Picture 1" descr="Text&#10;&#10;Description automatically generated"/>
+          <wp:inline distT="0" distB="0" distL="0" distR="0" wp14:anchorId="26BD0F4E" wp14:editId="3E00E93F">
+            <wp:extent cx="4020111" cy="7125694"/>
+            <wp:effectExtent l="0" t="0" r="0" b="0"/>
+            <wp:docPr id="426192531" name="Picture 1" descr="Text&#10;&#10;Description automatically generated"/>
             <wp:cNvGraphicFramePr>
               <a:graphicFrameLocks xmlns:a="http://schemas.openxmlformats.org/drawingml/2006/main" noChangeAspect="1"/>
             </wp:cNvGraphicFramePr>
@@ -3777,7 +3259,7 @@
               <a:graphicData uri="http://schemas.openxmlformats.org/drawingml/2006/picture">
                 <pic:pic xmlns:pic="http://schemas.openxmlformats.org/drawingml/2006/picture">
                   <pic:nvPicPr>
-                    <pic:cNvPr id="550961236" name="Picture 1" descr="Text&#10;&#10;Description automatically generated"/>
+                    <pic:cNvPr id="426192531" name="Picture 1" descr="Text&#10;&#10;Description automatically generated"/>
                     <pic:cNvPicPr/>
                   </pic:nvPicPr>
                   <pic:blipFill>
@@ -3789,7 +3271,7 @@
                   <pic:spPr>
                     <a:xfrm>
                       <a:off x="0" y="0"/>
-                      <a:ext cx="5439534" cy="3686689"/>
+                      <a:ext cx="4020111" cy="7125694"/>
                     </a:xfrm>
                     <a:prstGeom prst="rect">
                       <a:avLst/>
@@ -3802,159 +3284,188 @@
         </w:drawing>
       </w:r>
     </w:p>
-    <w:p/>
-    <w:p>
-      <w:r>
-        <w:br w:type="page"/>
-      </w:r>
-    </w:p>
-    <w:p>
-      <w:proofErr w:type="spellStart"/>
-      <w:r>
-        <w:lastRenderedPageBreak/>
-        <w:t>Metoda</w:t>
-      </w:r>
-      <w:proofErr w:type="spellEnd"/>
-      <w:r>
-        <w:t xml:space="preserve"> </w:t>
-      </w:r>
-      <w:proofErr w:type="spellStart"/>
-      <w:r>
-        <w:t>substractPolinoms</w:t>
-      </w:r>
-      <w:proofErr w:type="spellEnd"/>
-      <w:r>
-        <w:t xml:space="preserve">(Polinom p1, Polinom p2) </w:t>
-      </w:r>
-      <w:proofErr w:type="spellStart"/>
-      <w:r>
-        <w:t>implementeaza</w:t>
-      </w:r>
-      <w:proofErr w:type="spellEnd"/>
-      <w:r>
-        <w:t xml:space="preserve"> </w:t>
-      </w:r>
-      <w:proofErr w:type="spellStart"/>
-      <w:r>
-        <w:t>scaderea</w:t>
-      </w:r>
-      <w:proofErr w:type="spellEnd"/>
-      <w:r>
-        <w:t xml:space="preserve"> a doua </w:t>
-      </w:r>
-      <w:proofErr w:type="spellStart"/>
-      <w:r>
-        <w:t>polinoame</w:t>
-      </w:r>
-      <w:proofErr w:type="spellEnd"/>
-      <w:r>
-        <w:t>.</w:t>
-      </w:r>
-      <w:r>
-        <w:t xml:space="preserve"> </w:t>
-      </w:r>
-      <w:proofErr w:type="spellStart"/>
-      <w:r>
-        <w:t>Scaderea</w:t>
-      </w:r>
-      <w:proofErr w:type="spellEnd"/>
-      <w:r>
-        <w:t xml:space="preserve"> </w:t>
-      </w:r>
-      <w:r>
-        <w:t xml:space="preserve">se </w:t>
-      </w:r>
-      <w:proofErr w:type="spellStart"/>
-      <w:r>
-        <w:t>va</w:t>
-      </w:r>
-      <w:proofErr w:type="spellEnd"/>
-      <w:r>
-        <w:t xml:space="preserve"> face la fel ca </w:t>
-      </w:r>
-      <w:proofErr w:type="spellStart"/>
-      <w:r>
-        <w:t>si</w:t>
-      </w:r>
-      <w:proofErr w:type="spellEnd"/>
-      <w:r>
-        <w:t xml:space="preserve"> </w:t>
-      </w:r>
-      <w:proofErr w:type="spellStart"/>
-      <w:r>
-        <w:t>motodei</w:t>
-      </w:r>
-      <w:proofErr w:type="spellEnd"/>
-      <w:r>
-        <w:t xml:space="preserve"> </w:t>
-      </w:r>
-      <w:proofErr w:type="spellStart"/>
-      <w:r>
-        <w:t>additionPolinoms</w:t>
-      </w:r>
-      <w:proofErr w:type="spellEnd"/>
-      <w:r>
-        <w:t>()</w:t>
-      </w:r>
-      <w:r>
-        <w:t xml:space="preserve">, singura </w:t>
-      </w:r>
-      <w:proofErr w:type="spellStart"/>
-      <w:r>
-        <w:t>modificarea</w:t>
-      </w:r>
-      <w:proofErr w:type="spellEnd"/>
-      <w:r>
-        <w:t xml:space="preserve"> fiind la </w:t>
-      </w:r>
-      <w:proofErr w:type="spellStart"/>
-      <w:r>
-        <w:t>coeficienti</w:t>
-      </w:r>
-      <w:proofErr w:type="spellEnd"/>
-      <w:r>
-        <w:t xml:space="preserve">,  </w:t>
-      </w:r>
-      <w:proofErr w:type="spellStart"/>
-      <w:r>
-        <w:t>inversandu</w:t>
-      </w:r>
-      <w:proofErr w:type="spellEnd"/>
-      <w:r>
-        <w:t xml:space="preserve">-le </w:t>
-      </w:r>
-      <w:proofErr w:type="spellStart"/>
-      <w:r>
-        <w:t>semnul</w:t>
-      </w:r>
-      <w:proofErr w:type="spellEnd"/>
-      <w:r>
-        <w:t xml:space="preserve"> </w:t>
-      </w:r>
-      <w:proofErr w:type="spellStart"/>
-      <w:r>
-        <w:t>prin</w:t>
-      </w:r>
-      <w:proofErr w:type="spellEnd"/>
-      <w:r>
-        <w:t xml:space="preserve"> </w:t>
-      </w:r>
-      <w:proofErr w:type="spellStart"/>
-      <w:r>
-        <w:t>inmultirea</w:t>
-      </w:r>
-      <w:proofErr w:type="spellEnd"/>
-      <w:r>
-        <w:t xml:space="preserve"> cu -1. </w:t>
+    <w:p>
+      <w:pPr>
+        <w:rPr>
+          <w:b/>
+          <w:bCs/>
+        </w:rPr>
+      </w:pPr>
+    </w:p>
+    <w:p>
+      <w:pPr>
+        <w:rPr>
+          <w:b/>
+          <w:bCs/>
+        </w:rPr>
+      </w:pPr>
+      <w:proofErr w:type="spellStart"/>
+      <w:r>
+        <w:rPr>
+          <w:b/>
+          <w:bCs/>
+        </w:rPr>
+        <w:t>C</w:t>
+      </w:r>
+      <w:r>
+        <w:rPr>
+          <w:b/>
+          <w:bCs/>
+        </w:rPr>
+        <w:t>lasa</w:t>
+      </w:r>
+      <w:proofErr w:type="spellEnd"/>
+      <w:r>
+        <w:rPr>
+          <w:b/>
+          <w:bCs/>
+        </w:rPr>
+        <w:t xml:space="preserve"> </w:t>
+      </w:r>
+      <w:r>
+        <w:rPr>
+          <w:b/>
+          <w:bCs/>
+        </w:rPr>
+        <w:t>Polinom</w:t>
+      </w:r>
+      <w:r>
+        <w:rPr>
+          <w:b/>
+          <w:bCs/>
+        </w:rPr>
+        <w:t>:</w:t>
+      </w:r>
+    </w:p>
+    <w:p>
+      <w:r>
+        <w:t xml:space="preserve">Are o singura </w:t>
+      </w:r>
+      <w:proofErr w:type="spellStart"/>
+      <w:r>
+        <w:t>variabila</w:t>
+      </w:r>
+      <w:proofErr w:type="spellEnd"/>
+      <w:r>
+        <w:t xml:space="preserve"> de instant, un HashMap cu </w:t>
+      </w:r>
+      <w:proofErr w:type="spellStart"/>
+      <w:r>
+        <w:t>elemente</w:t>
+      </w:r>
+      <w:proofErr w:type="spellEnd"/>
+      <w:r>
+        <w:t xml:space="preserve"> de tip Monom, </w:t>
+      </w:r>
+      <w:proofErr w:type="spellStart"/>
+      <w:r>
+        <w:t>reusind</w:t>
+      </w:r>
+      <w:proofErr w:type="spellEnd"/>
+      <w:r>
+        <w:t xml:space="preserve"> cu </w:t>
+      </w:r>
+      <w:proofErr w:type="spellStart"/>
+      <w:r>
+        <w:t>ajutorul</w:t>
+      </w:r>
+      <w:proofErr w:type="spellEnd"/>
+      <w:r>
+        <w:t xml:space="preserve"> </w:t>
+      </w:r>
+      <w:proofErr w:type="spellStart"/>
+      <w:r>
+        <w:t>acesteia</w:t>
+      </w:r>
+      <w:proofErr w:type="spellEnd"/>
+      <w:r>
+        <w:t xml:space="preserve"> </w:t>
+      </w:r>
+      <w:proofErr w:type="spellStart"/>
+      <w:r>
+        <w:t>modelarea</w:t>
+      </w:r>
+      <w:proofErr w:type="spellEnd"/>
+      <w:r>
+        <w:t xml:space="preserve"> </w:t>
+      </w:r>
+      <w:proofErr w:type="spellStart"/>
+      <w:r>
+        <w:t>stringului</w:t>
+      </w:r>
+      <w:proofErr w:type="spellEnd"/>
+      <w:r>
+        <w:t xml:space="preserve"> </w:t>
+      </w:r>
+      <w:proofErr w:type="spellStart"/>
+      <w:r>
+        <w:t>introdus</w:t>
+      </w:r>
+      <w:proofErr w:type="spellEnd"/>
+      <w:r>
+        <w:t xml:space="preserve">. </w:t>
+      </w:r>
+      <w:proofErr w:type="spellStart"/>
+      <w:r>
+        <w:t>Accesul</w:t>
+      </w:r>
+      <w:proofErr w:type="spellEnd"/>
+      <w:r>
+        <w:t xml:space="preserve"> la </w:t>
+      </w:r>
+      <w:proofErr w:type="spellStart"/>
+      <w:r>
+        <w:t>aceasta</w:t>
+      </w:r>
+      <w:proofErr w:type="spellEnd"/>
+      <w:r>
+        <w:t xml:space="preserve"> </w:t>
+      </w:r>
+      <w:proofErr w:type="spellStart"/>
+      <w:r>
+        <w:t>variabila</w:t>
+      </w:r>
+      <w:proofErr w:type="spellEnd"/>
+      <w:r>
+        <w:t xml:space="preserve"> se face cu </w:t>
+      </w:r>
+      <w:proofErr w:type="spellStart"/>
+      <w:r>
+        <w:t>ajutorul</w:t>
+      </w:r>
+      <w:proofErr w:type="spellEnd"/>
+      <w:r>
+        <w:t xml:space="preserve"> </w:t>
+      </w:r>
+      <w:proofErr w:type="spellStart"/>
+      <w:r>
+        <w:t>metodei</w:t>
+      </w:r>
+      <w:proofErr w:type="spellEnd"/>
+      <w:r>
+        <w:t xml:space="preserve"> </w:t>
+      </w:r>
+      <w:proofErr w:type="spellStart"/>
+      <w:proofErr w:type="gramStart"/>
+      <w:r>
+        <w:t>getPolinom</w:t>
+      </w:r>
+      <w:proofErr w:type="spellEnd"/>
+      <w:r>
+        <w:t>(</w:t>
+      </w:r>
+      <w:proofErr w:type="gramEnd"/>
+      <w:r>
+        <w:t xml:space="preserve">). </w:t>
       </w:r>
     </w:p>
     <w:p>
       <w:r>
         <w:drawing>
-          <wp:inline distT="0" distB="0" distL="0" distR="0" wp14:anchorId="11DB280F" wp14:editId="1FBB2282">
-            <wp:extent cx="5943600" cy="2193290"/>
-            <wp:effectExtent l="0" t="0" r="0" b="0"/>
-            <wp:docPr id="566147565" name="Picture 1" descr="Text&#10;&#10;Description automatically generated"/>
+          <wp:inline distT="0" distB="0" distL="0" distR="0" wp14:anchorId="030A3E86" wp14:editId="3B0D495C">
+            <wp:extent cx="5582429" cy="5077534"/>
+            <wp:effectExtent l="0" t="0" r="0" b="8890"/>
+            <wp:docPr id="163152228" name="Picture 1" descr="Text&#10;&#10;Description automatically generated"/>
             <wp:cNvGraphicFramePr>
               <a:graphicFrameLocks xmlns:a="http://schemas.openxmlformats.org/drawingml/2006/main" noChangeAspect="1"/>
             </wp:cNvGraphicFramePr>
@@ -3962,7 +3473,7 @@
               <a:graphicData uri="http://schemas.openxmlformats.org/drawingml/2006/picture">
                 <pic:pic xmlns:pic="http://schemas.openxmlformats.org/drawingml/2006/picture">
                   <pic:nvPicPr>
-                    <pic:cNvPr id="566147565" name="Picture 1" descr="Text&#10;&#10;Description automatically generated"/>
+                    <pic:cNvPr id="163152228" name="Picture 1" descr="Text&#10;&#10;Description automatically generated"/>
                     <pic:cNvPicPr/>
                   </pic:nvPicPr>
                   <pic:blipFill>
@@ -3974,7 +3485,7 @@
                   <pic:spPr>
                     <a:xfrm>
                       <a:off x="0" y="0"/>
-                      <a:ext cx="5943600" cy="2193290"/>
+                      <a:ext cx="5582429" cy="5077534"/>
                     </a:xfrm>
                     <a:prstGeom prst="rect">
                       <a:avLst/>
@@ -3989,6 +3500,464 @@
     </w:p>
     <w:p/>
     <w:p>
+      <w:pPr>
+        <w:rPr>
+          <w:b/>
+          <w:bCs/>
+        </w:rPr>
+      </w:pPr>
+      <w:proofErr w:type="spellStart"/>
+      <w:r>
+        <w:rPr>
+          <w:b/>
+          <w:bCs/>
+        </w:rPr>
+        <w:t>Clasa</w:t>
+      </w:r>
+      <w:proofErr w:type="spellEnd"/>
+      <w:r>
+        <w:rPr>
+          <w:b/>
+          <w:bCs/>
+        </w:rPr>
+        <w:t xml:space="preserve"> </w:t>
+      </w:r>
+      <w:proofErr w:type="spellStart"/>
+      <w:r>
+        <w:rPr>
+          <w:b/>
+          <w:bCs/>
+        </w:rPr>
+        <w:t>Operatii</w:t>
+      </w:r>
+      <w:proofErr w:type="spellEnd"/>
+      <w:r>
+        <w:rPr>
+          <w:b/>
+          <w:bCs/>
+        </w:rPr>
+        <w:t>:</w:t>
+      </w:r>
+    </w:p>
+    <w:p>
+      <w:proofErr w:type="spellStart"/>
+      <w:r>
+        <w:t>Metodele</w:t>
+      </w:r>
+      <w:proofErr w:type="spellEnd"/>
+      <w:r>
+        <w:t xml:space="preserve"> din </w:t>
+      </w:r>
+      <w:proofErr w:type="spellStart"/>
+      <w:r>
+        <w:t>aceasta</w:t>
+      </w:r>
+      <w:proofErr w:type="spellEnd"/>
+      <w:r>
+        <w:t xml:space="preserve"> </w:t>
+      </w:r>
+      <w:proofErr w:type="spellStart"/>
+      <w:r>
+        <w:t>clasa</w:t>
+      </w:r>
+      <w:proofErr w:type="spellEnd"/>
+      <w:r>
+        <w:t xml:space="preserve"> </w:t>
+      </w:r>
+      <w:r>
+        <w:t xml:space="preserve">ajuta la </w:t>
+      </w:r>
+      <w:proofErr w:type="spellStart"/>
+      <w:r>
+        <w:t>manipularea</w:t>
+      </w:r>
+      <w:proofErr w:type="spellEnd"/>
+      <w:r>
+        <w:t xml:space="preserve"> </w:t>
+      </w:r>
+      <w:proofErr w:type="spellStart"/>
+      <w:r>
+        <w:t>monoamelor</w:t>
+      </w:r>
+      <w:proofErr w:type="spellEnd"/>
+      <w:r>
+        <w:t xml:space="preserve"> in </w:t>
+      </w:r>
+      <w:proofErr w:type="spellStart"/>
+      <w:r>
+        <w:t>diferite</w:t>
+      </w:r>
+      <w:proofErr w:type="spellEnd"/>
+      <w:r>
+        <w:t xml:space="preserve"> </w:t>
+      </w:r>
+      <w:proofErr w:type="spellStart"/>
+      <w:r>
+        <w:t>situatii</w:t>
+      </w:r>
+      <w:proofErr w:type="spellEnd"/>
+      <w:r>
+        <w:t xml:space="preserve">. De exemplu, </w:t>
+      </w:r>
+      <w:proofErr w:type="spellStart"/>
+      <w:r>
+        <w:t>metoda</w:t>
+      </w:r>
+      <w:proofErr w:type="spellEnd"/>
+      <w:r>
+        <w:t xml:space="preserve"> </w:t>
+      </w:r>
+      <w:proofErr w:type="spellStart"/>
+      <w:r>
+        <w:t>additionPolinoms</w:t>
+      </w:r>
+      <w:proofErr w:type="spellEnd"/>
+      <w:r>
+        <w:t xml:space="preserve">(Polinom p1, Polinom p2) </w:t>
+      </w:r>
+      <w:proofErr w:type="spellStart"/>
+      <w:r>
+        <w:t>implementeaza</w:t>
+      </w:r>
+      <w:proofErr w:type="spellEnd"/>
+      <w:r>
+        <w:t xml:space="preserve"> </w:t>
+      </w:r>
+      <w:proofErr w:type="spellStart"/>
+      <w:r>
+        <w:t>adunarea</w:t>
+      </w:r>
+      <w:proofErr w:type="spellEnd"/>
+      <w:r>
+        <w:t xml:space="preserve"> a doua </w:t>
+      </w:r>
+      <w:proofErr w:type="spellStart"/>
+      <w:r>
+        <w:t>polinoame</w:t>
+      </w:r>
+      <w:proofErr w:type="spellEnd"/>
+      <w:r>
+        <w:t xml:space="preserve">, </w:t>
+      </w:r>
+      <w:proofErr w:type="spellStart"/>
+      <w:r>
+        <w:t>manipuland</w:t>
+      </w:r>
+      <w:proofErr w:type="spellEnd"/>
+      <w:r>
+        <w:t xml:space="preserve"> </w:t>
+      </w:r>
+      <w:proofErr w:type="spellStart"/>
+      <w:r>
+        <w:t>coeficientul</w:t>
+      </w:r>
+      <w:proofErr w:type="spellEnd"/>
+      <w:r>
+        <w:t xml:space="preserve"> </w:t>
+      </w:r>
+      <w:proofErr w:type="spellStart"/>
+      <w:r>
+        <w:t>si</w:t>
+      </w:r>
+      <w:proofErr w:type="spellEnd"/>
+      <w:r>
+        <w:t xml:space="preserve"> </w:t>
+      </w:r>
+      <w:proofErr w:type="spellStart"/>
+      <w:r>
+        <w:t>exponentul</w:t>
+      </w:r>
+      <w:proofErr w:type="spellEnd"/>
+      <w:r>
+        <w:t>.</w:t>
+      </w:r>
+      <w:r>
+        <w:t xml:space="preserve"> </w:t>
+      </w:r>
+      <w:proofErr w:type="spellStart"/>
+      <w:r>
+        <w:t>Algoritmul</w:t>
+      </w:r>
+      <w:proofErr w:type="spellEnd"/>
+      <w:r>
+        <w:t xml:space="preserve"> </w:t>
+      </w:r>
+      <w:proofErr w:type="spellStart"/>
+      <w:r>
+        <w:t>parcurge</w:t>
+      </w:r>
+      <w:proofErr w:type="spellEnd"/>
+      <w:r>
+        <w:t xml:space="preserve"> integral </w:t>
+      </w:r>
+      <w:r>
+        <w:t xml:space="preserve">primul </w:t>
+      </w:r>
+      <w:proofErr w:type="spellStart"/>
+      <w:r>
+        <w:t>polinom</w:t>
+      </w:r>
+      <w:proofErr w:type="spellEnd"/>
+      <w:r>
+        <w:t xml:space="preserve">, </w:t>
+      </w:r>
+      <w:proofErr w:type="spellStart"/>
+      <w:r>
+        <w:t>salvand</w:t>
+      </w:r>
+      <w:r>
+        <w:t>-ul</w:t>
+      </w:r>
+      <w:proofErr w:type="spellEnd"/>
+      <w:r>
+        <w:t xml:space="preserve"> in </w:t>
+      </w:r>
+      <w:proofErr w:type="spellStart"/>
+      <w:r>
+        <w:t>variabila</w:t>
+      </w:r>
+      <w:proofErr w:type="spellEnd"/>
+      <w:r>
+        <w:t xml:space="preserve"> “res</w:t>
+      </w:r>
+      <w:proofErr w:type="gramStart"/>
+      <w:r>
+        <w:t>” .</w:t>
+      </w:r>
+      <w:proofErr w:type="gramEnd"/>
+      <w:r>
+        <w:t xml:space="preserve"> </w:t>
+      </w:r>
+      <w:proofErr w:type="spellStart"/>
+      <w:r>
+        <w:t>Dupa</w:t>
+      </w:r>
+      <w:proofErr w:type="spellEnd"/>
+      <w:r>
+        <w:t xml:space="preserve"> </w:t>
+      </w:r>
+      <w:proofErr w:type="spellStart"/>
+      <w:r>
+        <w:t>aceea</w:t>
+      </w:r>
+      <w:proofErr w:type="spellEnd"/>
+      <w:r>
+        <w:t xml:space="preserve"> se </w:t>
+      </w:r>
+      <w:proofErr w:type="spellStart"/>
+      <w:r>
+        <w:t>parcurge</w:t>
+      </w:r>
+      <w:proofErr w:type="spellEnd"/>
+      <w:r>
+        <w:t xml:space="preserve"> </w:t>
+      </w:r>
+      <w:proofErr w:type="spellStart"/>
+      <w:r>
+        <w:t>integtral</w:t>
+      </w:r>
+      <w:proofErr w:type="spellEnd"/>
+      <w:r>
+        <w:t xml:space="preserve"> al </w:t>
+      </w:r>
+      <w:proofErr w:type="spellStart"/>
+      <w:r>
+        <w:t>doilea</w:t>
+      </w:r>
+      <w:proofErr w:type="spellEnd"/>
+      <w:r>
+        <w:t xml:space="preserve"> </w:t>
+      </w:r>
+      <w:proofErr w:type="spellStart"/>
+      <w:r>
+        <w:t>polinom</w:t>
+      </w:r>
+      <w:proofErr w:type="spellEnd"/>
+      <w:r>
+        <w:t xml:space="preserve"> </w:t>
+      </w:r>
+      <w:proofErr w:type="spellStart"/>
+      <w:r>
+        <w:t>si</w:t>
+      </w:r>
+      <w:proofErr w:type="spellEnd"/>
+      <w:r>
+        <w:t xml:space="preserve"> se </w:t>
+      </w:r>
+      <w:proofErr w:type="spellStart"/>
+      <w:r>
+        <w:t>verifica</w:t>
+      </w:r>
+      <w:proofErr w:type="spellEnd"/>
+      <w:r>
+        <w:t xml:space="preserve"> </w:t>
+      </w:r>
+      <w:proofErr w:type="spellStart"/>
+      <w:r>
+        <w:t>daca</w:t>
+      </w:r>
+      <w:proofErr w:type="spellEnd"/>
+      <w:r>
+        <w:t xml:space="preserve"> </w:t>
+      </w:r>
+      <w:proofErr w:type="spellStart"/>
+      <w:r>
+        <w:t>gradul</w:t>
+      </w:r>
+      <w:proofErr w:type="spellEnd"/>
+      <w:r>
+        <w:t xml:space="preserve"> </w:t>
+      </w:r>
+      <w:proofErr w:type="spellStart"/>
+      <w:r>
+        <w:t>respectiv</w:t>
+      </w:r>
+      <w:proofErr w:type="spellEnd"/>
+      <w:r>
+        <w:t xml:space="preserve"> </w:t>
+      </w:r>
+      <w:proofErr w:type="spellStart"/>
+      <w:r>
+        <w:t>exista</w:t>
+      </w:r>
+      <w:proofErr w:type="spellEnd"/>
+      <w:r>
+        <w:t xml:space="preserve"> </w:t>
+      </w:r>
+      <w:proofErr w:type="spellStart"/>
+      <w:r>
+        <w:t>si</w:t>
+      </w:r>
+      <w:proofErr w:type="spellEnd"/>
+      <w:r>
+        <w:t xml:space="preserve"> in </w:t>
+      </w:r>
+      <w:proofErr w:type="spellStart"/>
+      <w:r>
+        <w:t>variabila</w:t>
+      </w:r>
+      <w:proofErr w:type="spellEnd"/>
+      <w:r>
+        <w:t xml:space="preserve"> “res”. Daca da, atunci se </w:t>
+      </w:r>
+      <w:proofErr w:type="spellStart"/>
+      <w:r>
+        <w:t>vor</w:t>
+      </w:r>
+      <w:proofErr w:type="spellEnd"/>
+      <w:r>
+        <w:t xml:space="preserve"> </w:t>
+      </w:r>
+      <w:proofErr w:type="spellStart"/>
+      <w:r>
+        <w:t>aduna</w:t>
+      </w:r>
+      <w:proofErr w:type="spellEnd"/>
+      <w:r>
+        <w:t xml:space="preserve"> </w:t>
+      </w:r>
+      <w:proofErr w:type="spellStart"/>
+      <w:r>
+        <w:t>coeficientii</w:t>
+      </w:r>
+      <w:proofErr w:type="spellEnd"/>
+      <w:r>
+        <w:t xml:space="preserve"> </w:t>
+      </w:r>
+      <w:proofErr w:type="spellStart"/>
+      <w:r>
+        <w:t>celor</w:t>
+      </w:r>
+      <w:proofErr w:type="spellEnd"/>
+      <w:r>
+        <w:t xml:space="preserve"> doua impreuna. Daca nu, </w:t>
+      </w:r>
+      <w:r>
+        <w:t xml:space="preserve">se </w:t>
+      </w:r>
+      <w:proofErr w:type="spellStart"/>
+      <w:r>
+        <w:t>va</w:t>
+      </w:r>
+      <w:proofErr w:type="spellEnd"/>
+      <w:r>
+        <w:t xml:space="preserve"> </w:t>
+      </w:r>
+      <w:proofErr w:type="spellStart"/>
+      <w:r>
+        <w:t>salva</w:t>
+      </w:r>
+      <w:proofErr w:type="spellEnd"/>
+      <w:r>
+        <w:t xml:space="preserve"> in </w:t>
+      </w:r>
+      <w:proofErr w:type="spellStart"/>
+      <w:r>
+        <w:t>variabila</w:t>
+      </w:r>
+      <w:proofErr w:type="spellEnd"/>
+      <w:r>
+        <w:t xml:space="preserve"> “res” datele din al </w:t>
+      </w:r>
+      <w:proofErr w:type="spellStart"/>
+      <w:r>
+        <w:t>doilea</w:t>
+      </w:r>
+      <w:proofErr w:type="spellEnd"/>
+      <w:r>
+        <w:t xml:space="preserve"> </w:t>
+      </w:r>
+      <w:proofErr w:type="spellStart"/>
+      <w:r>
+        <w:t>polinom</w:t>
+      </w:r>
+      <w:proofErr w:type="spellEnd"/>
+      <w:r>
+        <w:t xml:space="preserve">. </w:t>
+      </w:r>
+    </w:p>
+    <w:p/>
+    <w:p/>
+    <w:p>
+      <w:r>
+        <w:drawing>
+          <wp:inline distT="0" distB="0" distL="0" distR="0" wp14:anchorId="413A32E9" wp14:editId="679A0451">
+            <wp:extent cx="5943600" cy="2789555"/>
+            <wp:effectExtent l="0" t="0" r="0" b="0"/>
+            <wp:docPr id="502366770" name="Picture 1" descr="Text&#10;&#10;Description automatically generated"/>
+            <wp:cNvGraphicFramePr>
+              <a:graphicFrameLocks xmlns:a="http://schemas.openxmlformats.org/drawingml/2006/main" noChangeAspect="1"/>
+            </wp:cNvGraphicFramePr>
+            <a:graphic xmlns:a="http://schemas.openxmlformats.org/drawingml/2006/main">
+              <a:graphicData uri="http://schemas.openxmlformats.org/drawingml/2006/picture">
+                <pic:pic xmlns:pic="http://schemas.openxmlformats.org/drawingml/2006/picture">
+                  <pic:nvPicPr>
+                    <pic:cNvPr id="502366770" name="Picture 1" descr="Text&#10;&#10;Description automatically generated"/>
+                    <pic:cNvPicPr/>
+                  </pic:nvPicPr>
+                  <pic:blipFill>
+                    <a:blip r:embed="rId14"/>
+                    <a:stretch>
+                      <a:fillRect/>
+                    </a:stretch>
+                  </pic:blipFill>
+                  <pic:spPr>
+                    <a:xfrm>
+                      <a:off x="0" y="0"/>
+                      <a:ext cx="5943600" cy="2789555"/>
+                    </a:xfrm>
+                    <a:prstGeom prst="rect">
+                      <a:avLst/>
+                    </a:prstGeom>
+                  </pic:spPr>
+                </pic:pic>
+              </a:graphicData>
+            </a:graphic>
+          </wp:inline>
+        </w:drawing>
+      </w:r>
+    </w:p>
+    <w:p>
       <w:proofErr w:type="spellStart"/>
       <w:r>
         <w:t>Metoda</w:t>
@@ -3999,11 +3968,206 @@
       </w:r>
       <w:proofErr w:type="spellStart"/>
       <w:r>
+        <w:t>substractPolinoms</w:t>
+      </w:r>
+      <w:proofErr w:type="spellEnd"/>
+      <w:r>
+        <w:t xml:space="preserve">(Polinom p1, Polinom p2) </w:t>
+      </w:r>
+      <w:proofErr w:type="spellStart"/>
+      <w:r>
+        <w:t>implementeaza</w:t>
+      </w:r>
+      <w:proofErr w:type="spellEnd"/>
+      <w:r>
+        <w:t xml:space="preserve"> </w:t>
+      </w:r>
+      <w:proofErr w:type="spellStart"/>
+      <w:r>
+        <w:t>scaderea</w:t>
+      </w:r>
+      <w:proofErr w:type="spellEnd"/>
+      <w:r>
+        <w:t xml:space="preserve"> a doua </w:t>
+      </w:r>
+      <w:proofErr w:type="spellStart"/>
+      <w:r>
+        <w:t>polinoame</w:t>
+      </w:r>
+      <w:proofErr w:type="spellEnd"/>
+      <w:r>
+        <w:t>.</w:t>
+      </w:r>
+      <w:r>
+        <w:t xml:space="preserve"> </w:t>
+      </w:r>
+      <w:proofErr w:type="spellStart"/>
+      <w:r>
+        <w:t>Scaderea</w:t>
+      </w:r>
+      <w:proofErr w:type="spellEnd"/>
+      <w:r>
+        <w:t xml:space="preserve"> </w:t>
+      </w:r>
+      <w:r>
+        <w:t xml:space="preserve">se </w:t>
+      </w:r>
+      <w:proofErr w:type="spellStart"/>
+      <w:r>
+        <w:t>va</w:t>
+      </w:r>
+      <w:proofErr w:type="spellEnd"/>
+      <w:r>
+        <w:t xml:space="preserve"> face la fel ca </w:t>
+      </w:r>
+      <w:proofErr w:type="spellStart"/>
+      <w:r>
+        <w:t>si</w:t>
+      </w:r>
+      <w:proofErr w:type="spellEnd"/>
+      <w:r>
+        <w:t xml:space="preserve"> </w:t>
+      </w:r>
+      <w:proofErr w:type="spellStart"/>
+      <w:r>
+        <w:t>motodei</w:t>
+      </w:r>
+      <w:proofErr w:type="spellEnd"/>
+      <w:r>
+        <w:t xml:space="preserve"> </w:t>
+      </w:r>
+      <w:proofErr w:type="spellStart"/>
+      <w:proofErr w:type="gramStart"/>
+      <w:r>
+        <w:t>additionPolinoms</w:t>
+      </w:r>
+      <w:proofErr w:type="spellEnd"/>
+      <w:r>
+        <w:t>(</w:t>
+      </w:r>
+      <w:proofErr w:type="gramEnd"/>
+      <w:r>
+        <w:t>)</w:t>
+      </w:r>
+      <w:r>
+        <w:t xml:space="preserve">, singura </w:t>
+      </w:r>
+      <w:proofErr w:type="spellStart"/>
+      <w:r>
+        <w:t>modificarea</w:t>
+      </w:r>
+      <w:proofErr w:type="spellEnd"/>
+      <w:r>
+        <w:t xml:space="preserve"> fiind la </w:t>
+      </w:r>
+      <w:proofErr w:type="spellStart"/>
+      <w:r>
+        <w:t>coeficienti</w:t>
+      </w:r>
+      <w:proofErr w:type="spellEnd"/>
+      <w:r>
+        <w:t xml:space="preserve">,  </w:t>
+      </w:r>
+      <w:proofErr w:type="spellStart"/>
+      <w:r>
+        <w:t>inversandu</w:t>
+      </w:r>
+      <w:proofErr w:type="spellEnd"/>
+      <w:r>
+        <w:t xml:space="preserve">-le </w:t>
+      </w:r>
+      <w:proofErr w:type="spellStart"/>
+      <w:r>
+        <w:t>semnul</w:t>
+      </w:r>
+      <w:proofErr w:type="spellEnd"/>
+      <w:r>
+        <w:t xml:space="preserve"> </w:t>
+      </w:r>
+      <w:proofErr w:type="spellStart"/>
+      <w:r>
+        <w:t>prin</w:t>
+      </w:r>
+      <w:proofErr w:type="spellEnd"/>
+      <w:r>
+        <w:t xml:space="preserve"> </w:t>
+      </w:r>
+      <w:proofErr w:type="spellStart"/>
+      <w:r>
+        <w:t>inmultirea</w:t>
+      </w:r>
+      <w:proofErr w:type="spellEnd"/>
+      <w:r>
+        <w:t xml:space="preserve"> cu -1. </w:t>
+      </w:r>
+    </w:p>
+    <w:p>
+      <w:r>
+        <w:drawing>
+          <wp:inline distT="0" distB="0" distL="0" distR="0" wp14:anchorId="1E4DA673" wp14:editId="2D3DF50F">
+            <wp:extent cx="5943600" cy="2935605"/>
+            <wp:effectExtent l="0" t="0" r="0" b="0"/>
+            <wp:docPr id="1835455940" name="Picture 1" descr="Text&#10;&#10;Description automatically generated"/>
+            <wp:cNvGraphicFramePr>
+              <a:graphicFrameLocks xmlns:a="http://schemas.openxmlformats.org/drawingml/2006/main" noChangeAspect="1"/>
+            </wp:cNvGraphicFramePr>
+            <a:graphic xmlns:a="http://schemas.openxmlformats.org/drawingml/2006/main">
+              <a:graphicData uri="http://schemas.openxmlformats.org/drawingml/2006/picture">
+                <pic:pic xmlns:pic="http://schemas.openxmlformats.org/drawingml/2006/picture">
+                  <pic:nvPicPr>
+                    <pic:cNvPr id="1835455940" name="Picture 1" descr="Text&#10;&#10;Description automatically generated"/>
+                    <pic:cNvPicPr/>
+                  </pic:nvPicPr>
+                  <pic:blipFill>
+                    <a:blip r:embed="rId15"/>
+                    <a:stretch>
+                      <a:fillRect/>
+                    </a:stretch>
+                  </pic:blipFill>
+                  <pic:spPr>
+                    <a:xfrm>
+                      <a:off x="0" y="0"/>
+                      <a:ext cx="5943600" cy="2935605"/>
+                    </a:xfrm>
+                    <a:prstGeom prst="rect">
+                      <a:avLst/>
+                    </a:prstGeom>
+                  </pic:spPr>
+                </pic:pic>
+              </a:graphicData>
+            </a:graphic>
+          </wp:inline>
+        </w:drawing>
+      </w:r>
+    </w:p>
+    <w:p/>
+    <w:p>
+      <w:r>
+        <w:br w:type="page"/>
+      </w:r>
+    </w:p>
+    <w:p>
+      <w:proofErr w:type="spellStart"/>
+      <w:r>
+        <w:lastRenderedPageBreak/>
+        <w:t>Metoda</w:t>
+      </w:r>
+      <w:proofErr w:type="spellEnd"/>
+      <w:r>
+        <w:t xml:space="preserve"> </w:t>
+      </w:r>
+      <w:proofErr w:type="spellStart"/>
+      <w:proofErr w:type="gramStart"/>
+      <w:r>
         <w:t>multiplyPolinoms</w:t>
       </w:r>
       <w:proofErr w:type="spellEnd"/>
       <w:r>
-        <w:t xml:space="preserve">(Polinom p1, Polinom p2)  </w:t>
+        <w:t>(</w:t>
+      </w:r>
+      <w:proofErr w:type="gramEnd"/>
+      <w:r>
+        <w:t xml:space="preserve">Polinom p1, Polinom p2)  </w:t>
       </w:r>
       <w:proofErr w:type="spellStart"/>
       <w:r>
@@ -4048,7 +4212,7 @@
                     <pic:cNvPicPr/>
                   </pic:nvPicPr>
                   <pic:blipFill>
-                    <a:blip r:embed="rId14"/>
+                    <a:blip r:embed="rId16"/>
                     <a:stretch>
                       <a:fillRect/>
                     </a:stretch>
@@ -4080,12 +4244,17 @@
         <w:t xml:space="preserve"> </w:t>
       </w:r>
       <w:proofErr w:type="spellStart"/>
+      <w:proofErr w:type="gramStart"/>
       <w:r>
         <w:t>derivatePolinom</w:t>
       </w:r>
       <w:proofErr w:type="spellEnd"/>
       <w:r>
-        <w:t xml:space="preserve">(Polinom pol) </w:t>
+        <w:t>(</w:t>
+      </w:r>
+      <w:proofErr w:type="gramEnd"/>
+      <w:r>
+        <w:t xml:space="preserve">Polinom pol) </w:t>
       </w:r>
       <w:proofErr w:type="spellStart"/>
       <w:r>
@@ -4111,11 +4280,114 @@
       <w:r>
         <w:t>.</w:t>
       </w:r>
-    </w:p>
-    <w:p/>
-    <w:p>
-      <w:proofErr w:type="spellStart"/>
-      <w:r>
+      <w:r>
+        <w:t xml:space="preserve"> </w:t>
+      </w:r>
+      <w:proofErr w:type="spellStart"/>
+      <w:r>
+        <w:t>Pentru</w:t>
+      </w:r>
+      <w:proofErr w:type="spellEnd"/>
+      <w:r>
+        <w:t xml:space="preserve"> </w:t>
+      </w:r>
+      <w:proofErr w:type="spellStart"/>
+      <w:r>
+        <w:t>implementarea</w:t>
+      </w:r>
+      <w:proofErr w:type="spellEnd"/>
+      <w:r>
+        <w:t xml:space="preserve"> </w:t>
+      </w:r>
+      <w:proofErr w:type="spellStart"/>
+      <w:r>
+        <w:t>codului</w:t>
+      </w:r>
+      <w:proofErr w:type="spellEnd"/>
+      <w:r>
+        <w:t xml:space="preserve"> am </w:t>
+      </w:r>
+      <w:proofErr w:type="spellStart"/>
+      <w:r>
+        <w:t>folosit</w:t>
+      </w:r>
+      <w:proofErr w:type="spellEnd"/>
+      <w:r>
+        <w:t xml:space="preserve"> formula </w:t>
+      </w:r>
+      <w:proofErr w:type="spellStart"/>
+      <w:r>
+        <w:t>generala</w:t>
+      </w:r>
+      <w:proofErr w:type="spellEnd"/>
+      <w:r>
+        <w:t xml:space="preserve"> de </w:t>
+      </w:r>
+      <w:proofErr w:type="spellStart"/>
+      <w:r>
+        <w:t>derivare</w:t>
+      </w:r>
+      <w:proofErr w:type="spellEnd"/>
+      <w:r>
+        <w:t xml:space="preserve"> </w:t>
+      </w:r>
+      <w:proofErr w:type="spellStart"/>
+      <w:r>
+        <w:t>nx</w:t>
+      </w:r>
+      <w:proofErr w:type="spellEnd"/>
+      <w:r>
+        <w:t xml:space="preserve">^(n-1). </w:t>
+      </w:r>
+    </w:p>
+    <w:p>
+      <w:r>
+        <w:drawing>
+          <wp:inline distT="0" distB="0" distL="0" distR="0" wp14:anchorId="78AEAAC0" wp14:editId="5FD96EDA">
+            <wp:extent cx="4105848" cy="2753109"/>
+            <wp:effectExtent l="0" t="0" r="9525" b="9525"/>
+            <wp:docPr id="366706127" name="Picture 1" descr="Text&#10;&#10;Description automatically generated"/>
+            <wp:cNvGraphicFramePr>
+              <a:graphicFrameLocks xmlns:a="http://schemas.openxmlformats.org/drawingml/2006/main" noChangeAspect="1"/>
+            </wp:cNvGraphicFramePr>
+            <a:graphic xmlns:a="http://schemas.openxmlformats.org/drawingml/2006/main">
+              <a:graphicData uri="http://schemas.openxmlformats.org/drawingml/2006/picture">
+                <pic:pic xmlns:pic="http://schemas.openxmlformats.org/drawingml/2006/picture">
+                  <pic:nvPicPr>
+                    <pic:cNvPr id="366706127" name="Picture 1" descr="Text&#10;&#10;Description automatically generated"/>
+                    <pic:cNvPicPr/>
+                  </pic:nvPicPr>
+                  <pic:blipFill>
+                    <a:blip r:embed="rId17"/>
+                    <a:stretch>
+                      <a:fillRect/>
+                    </a:stretch>
+                  </pic:blipFill>
+                  <pic:spPr>
+                    <a:xfrm>
+                      <a:off x="0" y="0"/>
+                      <a:ext cx="4105848" cy="2753109"/>
+                    </a:xfrm>
+                    <a:prstGeom prst="rect">
+                      <a:avLst/>
+                    </a:prstGeom>
+                  </pic:spPr>
+                </pic:pic>
+              </a:graphicData>
+            </a:graphic>
+          </wp:inline>
+        </w:drawing>
+      </w:r>
+    </w:p>
+    <w:p>
+      <w:r>
+        <w:br w:type="page"/>
+      </w:r>
+    </w:p>
+    <w:p>
+      <w:proofErr w:type="spellStart"/>
+      <w:r>
+        <w:lastRenderedPageBreak/>
         <w:t>Metoda</w:t>
       </w:r>
       <w:proofErr w:type="spellEnd"/>
@@ -4123,12 +4395,17 @@
         <w:t xml:space="preserve"> </w:t>
       </w:r>
       <w:proofErr w:type="spellStart"/>
+      <w:proofErr w:type="gramStart"/>
       <w:r>
         <w:t>integratePolinom</w:t>
       </w:r>
       <w:proofErr w:type="spellEnd"/>
       <w:r>
-        <w:t xml:space="preserve">(Polinom pol) </w:t>
+        <w:t>(</w:t>
+      </w:r>
+      <w:proofErr w:type="gramEnd"/>
+      <w:r>
+        <w:t xml:space="preserve">Polinom pol) </w:t>
       </w:r>
       <w:proofErr w:type="spellStart"/>
       <w:r>
@@ -4146,9 +4423,1575 @@
       <w:r>
         <w:t xml:space="preserve"> unui Polinom.</w:t>
       </w:r>
-    </w:p>
-    <w:p/>
-    <w:p/>
+      <w:r>
+        <w:t xml:space="preserve"> </w:t>
+      </w:r>
+      <w:proofErr w:type="spellStart"/>
+      <w:r>
+        <w:t>Pentru</w:t>
+      </w:r>
+      <w:proofErr w:type="spellEnd"/>
+      <w:r>
+        <w:t xml:space="preserve"> </w:t>
+      </w:r>
+      <w:proofErr w:type="spellStart"/>
+      <w:r>
+        <w:t>implementarea</w:t>
+      </w:r>
+      <w:proofErr w:type="spellEnd"/>
+      <w:r>
+        <w:t xml:space="preserve"> </w:t>
+      </w:r>
+      <w:proofErr w:type="spellStart"/>
+      <w:r>
+        <w:t>codului</w:t>
+      </w:r>
+      <w:proofErr w:type="spellEnd"/>
+      <w:r>
+        <w:t xml:space="preserve"> am </w:t>
+      </w:r>
+      <w:proofErr w:type="spellStart"/>
+      <w:r>
+        <w:t>folosit</w:t>
+      </w:r>
+      <w:proofErr w:type="spellEnd"/>
+      <w:r>
+        <w:t xml:space="preserve"> formula de </w:t>
+      </w:r>
+      <w:proofErr w:type="spellStart"/>
+      <w:r>
+        <w:t>baza</w:t>
+      </w:r>
+      <w:proofErr w:type="spellEnd"/>
+      <w:r>
+        <w:t xml:space="preserve"> a </w:t>
+      </w:r>
+      <w:proofErr w:type="spellStart"/>
+      <w:proofErr w:type="gramStart"/>
+      <w:r>
+        <w:t>integrari</w:t>
+      </w:r>
+      <w:proofErr w:type="spellEnd"/>
+      <w:r>
+        <w:t xml:space="preserve">  x</w:t>
+      </w:r>
+      <w:proofErr w:type="gramEnd"/>
+      <w:r>
+        <w:t>^(n+1)/(n+1).</w:t>
+      </w:r>
+    </w:p>
+    <w:p>
+      <w:r>
+        <w:drawing>
+          <wp:inline distT="0" distB="0" distL="0" distR="0" wp14:anchorId="3676D756" wp14:editId="082FD144">
+            <wp:extent cx="4182059" cy="2724530"/>
+            <wp:effectExtent l="0" t="0" r="9525" b="0"/>
+            <wp:docPr id="502070748" name="Picture 1" descr="Text&#10;&#10;Description automatically generated"/>
+            <wp:cNvGraphicFramePr>
+              <a:graphicFrameLocks xmlns:a="http://schemas.openxmlformats.org/drawingml/2006/main" noChangeAspect="1"/>
+            </wp:cNvGraphicFramePr>
+            <a:graphic xmlns:a="http://schemas.openxmlformats.org/drawingml/2006/main">
+              <a:graphicData uri="http://schemas.openxmlformats.org/drawingml/2006/picture">
+                <pic:pic xmlns:pic="http://schemas.openxmlformats.org/drawingml/2006/picture">
+                  <pic:nvPicPr>
+                    <pic:cNvPr id="502070748" name="Picture 1" descr="Text&#10;&#10;Description automatically generated"/>
+                    <pic:cNvPicPr/>
+                  </pic:nvPicPr>
+                  <pic:blipFill>
+                    <a:blip r:embed="rId18"/>
+                    <a:stretch>
+                      <a:fillRect/>
+                    </a:stretch>
+                  </pic:blipFill>
+                  <pic:spPr>
+                    <a:xfrm>
+                      <a:off x="0" y="0"/>
+                      <a:ext cx="4182059" cy="2724530"/>
+                    </a:xfrm>
+                    <a:prstGeom prst="rect">
+                      <a:avLst/>
+                    </a:prstGeom>
+                  </pic:spPr>
+                </pic:pic>
+              </a:graphicData>
+            </a:graphic>
+          </wp:inline>
+        </w:drawing>
+      </w:r>
+    </w:p>
+    <w:p>
+      <w:pPr>
+        <w:rPr>
+          <w:b/>
+          <w:bCs/>
+        </w:rPr>
+      </w:pPr>
+      <w:proofErr w:type="spellStart"/>
+      <w:r>
+        <w:rPr>
+          <w:b/>
+          <w:bCs/>
+        </w:rPr>
+        <w:t>Clasa</w:t>
+      </w:r>
+      <w:proofErr w:type="spellEnd"/>
+      <w:r>
+        <w:rPr>
+          <w:b/>
+          <w:bCs/>
+        </w:rPr>
+        <w:t xml:space="preserve"> Regex:</w:t>
+      </w:r>
+    </w:p>
+    <w:p>
+      <w:r>
+        <w:t xml:space="preserve">In </w:t>
+      </w:r>
+      <w:proofErr w:type="spellStart"/>
+      <w:r>
+        <w:t>aceasta</w:t>
+      </w:r>
+      <w:proofErr w:type="spellEnd"/>
+      <w:r>
+        <w:t xml:space="preserve"> </w:t>
+      </w:r>
+      <w:proofErr w:type="spellStart"/>
+      <w:r>
+        <w:t>clasa</w:t>
+      </w:r>
+      <w:proofErr w:type="spellEnd"/>
+      <w:r>
+        <w:t xml:space="preserve"> am </w:t>
+      </w:r>
+      <w:proofErr w:type="spellStart"/>
+      <w:r>
+        <w:t>folosit</w:t>
+      </w:r>
+      <w:proofErr w:type="spellEnd"/>
+      <w:r>
+        <w:t xml:space="preserve"> Regex, </w:t>
+      </w:r>
+      <w:proofErr w:type="spellStart"/>
+      <w:r>
+        <w:t>pentru</w:t>
+      </w:r>
+      <w:proofErr w:type="spellEnd"/>
+      <w:r>
+        <w:t xml:space="preserve"> a putea </w:t>
+      </w:r>
+      <w:proofErr w:type="spellStart"/>
+      <w:r>
+        <w:t>folosi</w:t>
+      </w:r>
+      <w:proofErr w:type="spellEnd"/>
+      <w:r>
+        <w:t xml:space="preserve"> </w:t>
+      </w:r>
+      <w:proofErr w:type="spellStart"/>
+      <w:r>
+        <w:t>monamele</w:t>
+      </w:r>
+      <w:proofErr w:type="spellEnd"/>
+      <w:r>
+        <w:t xml:space="preserve"> introduce de </w:t>
+      </w:r>
+      <w:proofErr w:type="spellStart"/>
+      <w:r>
+        <w:t>utilizatror</w:t>
+      </w:r>
+      <w:proofErr w:type="spellEnd"/>
+      <w:r>
+        <w:t xml:space="preserve">. </w:t>
+      </w:r>
+      <w:proofErr w:type="spellStart"/>
+      <w:r>
+        <w:t>Astfel</w:t>
+      </w:r>
+      <w:proofErr w:type="spellEnd"/>
+      <w:r>
+        <w:t xml:space="preserve">, </w:t>
+      </w:r>
+      <w:proofErr w:type="spellStart"/>
+      <w:r>
+        <w:t>variabila</w:t>
+      </w:r>
+      <w:proofErr w:type="spellEnd"/>
+      <w:r>
+        <w:t xml:space="preserve"> </w:t>
+      </w:r>
+      <w:proofErr w:type="spellStart"/>
+      <w:r>
+        <w:t>regPattern</w:t>
+      </w:r>
+      <w:proofErr w:type="spellEnd"/>
+      <w:r>
+        <w:t xml:space="preserve"> are </w:t>
+      </w:r>
+      <w:proofErr w:type="spellStart"/>
+      <w:r>
+        <w:t>implementata</w:t>
+      </w:r>
+      <w:proofErr w:type="spellEnd"/>
+      <w:r>
+        <w:t xml:space="preserve"> o functie care ne ajuta </w:t>
+      </w:r>
+      <w:proofErr w:type="spellStart"/>
+      <w:r>
+        <w:t>sa</w:t>
+      </w:r>
+      <w:proofErr w:type="spellEnd"/>
+      <w:r>
+        <w:t xml:space="preserve"> </w:t>
+      </w:r>
+      <w:proofErr w:type="spellStart"/>
+      <w:r>
+        <w:t>impartim</w:t>
+      </w:r>
+      <w:proofErr w:type="spellEnd"/>
+      <w:r>
+        <w:t xml:space="preserve"> </w:t>
+      </w:r>
+      <w:proofErr w:type="spellStart"/>
+      <w:r>
+        <w:t>monomul</w:t>
+      </w:r>
+      <w:proofErr w:type="spellEnd"/>
+      <w:r>
+        <w:t xml:space="preserve"> in 2 </w:t>
+      </w:r>
+      <w:proofErr w:type="spellStart"/>
+      <w:r>
+        <w:t>portiuni</w:t>
+      </w:r>
+      <w:proofErr w:type="spellEnd"/>
+      <w:r>
+        <w:t xml:space="preserve">, prima </w:t>
+      </w:r>
+      <w:proofErr w:type="spellStart"/>
+      <w:r>
+        <w:t>portiune</w:t>
+      </w:r>
+      <w:proofErr w:type="spellEnd"/>
+      <w:r>
+        <w:t xml:space="preserve"> </w:t>
+      </w:r>
+      <w:proofErr w:type="spellStart"/>
+      <w:r>
+        <w:t>este</w:t>
+      </w:r>
+      <w:proofErr w:type="spellEnd"/>
+      <w:r>
+        <w:t xml:space="preserve"> </w:t>
+      </w:r>
+      <w:proofErr w:type="spellStart"/>
+      <w:r>
+        <w:t>coeficientul</w:t>
+      </w:r>
+      <w:proofErr w:type="spellEnd"/>
+      <w:r>
+        <w:t xml:space="preserve"> cu tot cu </w:t>
+      </w:r>
+      <w:proofErr w:type="spellStart"/>
+      <w:r>
+        <w:t>semn</w:t>
+      </w:r>
+      <w:proofErr w:type="spellEnd"/>
+      <w:r>
+        <w:t xml:space="preserve">, </w:t>
+      </w:r>
+      <w:proofErr w:type="spellStart"/>
+      <w:r>
+        <w:t>iar</w:t>
+      </w:r>
+      <w:proofErr w:type="spellEnd"/>
+      <w:r>
+        <w:t xml:space="preserve"> a doua </w:t>
+      </w:r>
+      <w:proofErr w:type="spellStart"/>
+      <w:r>
+        <w:t>portiune</w:t>
+      </w:r>
+      <w:proofErr w:type="spellEnd"/>
+      <w:r>
+        <w:t xml:space="preserve"> </w:t>
+      </w:r>
+      <w:proofErr w:type="spellStart"/>
+      <w:r>
+        <w:t>este</w:t>
+      </w:r>
+      <w:proofErr w:type="spellEnd"/>
+      <w:r>
+        <w:t xml:space="preserve"> </w:t>
+      </w:r>
+      <w:proofErr w:type="spellStart"/>
+      <w:r>
+        <w:t>exponentul</w:t>
+      </w:r>
+      <w:proofErr w:type="spellEnd"/>
+      <w:r>
+        <w:t>.</w:t>
+      </w:r>
+    </w:p>
+    <w:p>
+      <w:r>
+        <w:drawing>
+          <wp:inline distT="0" distB="0" distL="0" distR="0" wp14:anchorId="40E63887" wp14:editId="5B135C3F">
+            <wp:extent cx="5172797" cy="3962953"/>
+            <wp:effectExtent l="0" t="0" r="8890" b="0"/>
+            <wp:docPr id="1893425605" name="Picture 1" descr="Text&#10;&#10;Description automatically generated"/>
+            <wp:cNvGraphicFramePr>
+              <a:graphicFrameLocks xmlns:a="http://schemas.openxmlformats.org/drawingml/2006/main" noChangeAspect="1"/>
+            </wp:cNvGraphicFramePr>
+            <a:graphic xmlns:a="http://schemas.openxmlformats.org/drawingml/2006/main">
+              <a:graphicData uri="http://schemas.openxmlformats.org/drawingml/2006/picture">
+                <pic:pic xmlns:pic="http://schemas.openxmlformats.org/drawingml/2006/picture">
+                  <pic:nvPicPr>
+                    <pic:cNvPr id="1893425605" name="Picture 1" descr="Text&#10;&#10;Description automatically generated"/>
+                    <pic:cNvPicPr/>
+                  </pic:nvPicPr>
+                  <pic:blipFill>
+                    <a:blip r:embed="rId19"/>
+                    <a:stretch>
+                      <a:fillRect/>
+                    </a:stretch>
+                  </pic:blipFill>
+                  <pic:spPr>
+                    <a:xfrm>
+                      <a:off x="0" y="0"/>
+                      <a:ext cx="5172797" cy="3962953"/>
+                    </a:xfrm>
+                    <a:prstGeom prst="rect">
+                      <a:avLst/>
+                    </a:prstGeom>
+                  </pic:spPr>
+                </pic:pic>
+              </a:graphicData>
+            </a:graphic>
+          </wp:inline>
+        </w:drawing>
+      </w:r>
+      <w:r>
+        <w:t xml:space="preserve"> </w:t>
+      </w:r>
+    </w:p>
+    <w:p>
+      <w:proofErr w:type="spellStart"/>
+      <w:r>
+        <w:rPr>
+          <w:b/>
+          <w:bCs/>
+        </w:rPr>
+        <w:lastRenderedPageBreak/>
+        <w:t>Clasa</w:t>
+      </w:r>
+      <w:proofErr w:type="spellEnd"/>
+      <w:r>
+        <w:rPr>
+          <w:b/>
+          <w:bCs/>
+        </w:rPr>
+        <w:t xml:space="preserve"> Calculator</w:t>
+      </w:r>
+      <w:r>
+        <w:t>:</w:t>
+      </w:r>
+    </w:p>
+    <w:p>
+      <w:proofErr w:type="spellStart"/>
+      <w:r>
+        <w:t>Implementeaza</w:t>
+      </w:r>
+      <w:proofErr w:type="spellEnd"/>
+      <w:r>
+        <w:t xml:space="preserve"> interfata grafice, </w:t>
+      </w:r>
+      <w:proofErr w:type="spellStart"/>
+      <w:r>
+        <w:t>imparte</w:t>
+      </w:r>
+      <w:proofErr w:type="spellEnd"/>
+      <w:r>
+        <w:t xml:space="preserve"> frame-</w:t>
+      </w:r>
+      <w:proofErr w:type="spellStart"/>
+      <w:r>
+        <w:t>ul</w:t>
+      </w:r>
+      <w:proofErr w:type="spellEnd"/>
+      <w:r>
+        <w:t xml:space="preserve"> in </w:t>
+      </w:r>
+      <w:proofErr w:type="spellStart"/>
+      <w:r>
+        <w:t>mai</w:t>
+      </w:r>
+      <w:proofErr w:type="spellEnd"/>
+      <w:r>
+        <w:t xml:space="preserve"> </w:t>
+      </w:r>
+      <w:proofErr w:type="spellStart"/>
+      <w:r>
+        <w:t>multe</w:t>
+      </w:r>
+      <w:proofErr w:type="spellEnd"/>
+      <w:r>
+        <w:t xml:space="preserve"> </w:t>
+      </w:r>
+      <w:proofErr w:type="spellStart"/>
+      <w:r>
+        <w:t>panouri</w:t>
+      </w:r>
+      <w:proofErr w:type="spellEnd"/>
+      <w:r>
+        <w:t xml:space="preserve"> </w:t>
+      </w:r>
+      <w:proofErr w:type="spellStart"/>
+      <w:r>
+        <w:t>pentru</w:t>
+      </w:r>
+      <w:proofErr w:type="spellEnd"/>
+      <w:r>
+        <w:t xml:space="preserve">: </w:t>
+      </w:r>
+      <w:proofErr w:type="spellStart"/>
+      <w:r>
+        <w:t>intrari</w:t>
+      </w:r>
+      <w:proofErr w:type="spellEnd"/>
+      <w:r>
+        <w:t xml:space="preserve">, </w:t>
+      </w:r>
+      <w:proofErr w:type="spellStart"/>
+      <w:r>
+        <w:t>iesire</w:t>
+      </w:r>
+      <w:proofErr w:type="spellEnd"/>
+      <w:r>
+        <w:t xml:space="preserve"> </w:t>
+      </w:r>
+      <w:proofErr w:type="spellStart"/>
+      <w:r>
+        <w:t>si</w:t>
+      </w:r>
+      <w:proofErr w:type="spellEnd"/>
+      <w:r>
+        <w:t xml:space="preserve"> </w:t>
+      </w:r>
+      <w:proofErr w:type="spellStart"/>
+      <w:r>
+        <w:t>operatii</w:t>
+      </w:r>
+      <w:proofErr w:type="spellEnd"/>
+      <w:r>
+        <w:t xml:space="preserve">. </w:t>
+      </w:r>
+    </w:p>
+    <w:p>
+      <w:r>
+        <w:drawing>
+          <wp:anchor distT="0" distB="0" distL="114300" distR="114300" simplePos="0" relativeHeight="251659264" behindDoc="0" locked="0" layoutInCell="1" allowOverlap="1" wp14:anchorId="70E83AE1" wp14:editId="496279D4">
+            <wp:simplePos x="0" y="0"/>
+            <wp:positionH relativeFrom="column">
+              <wp:posOffset>1176793</wp:posOffset>
+            </wp:positionH>
+            <wp:positionV relativeFrom="paragraph">
+              <wp:posOffset>303</wp:posOffset>
+            </wp:positionV>
+            <wp:extent cx="3331597" cy="3365943"/>
+            <wp:effectExtent l="0" t="0" r="2540" b="6350"/>
+            <wp:wrapTopAndBottom/>
+            <wp:docPr id="1748299725" name="Picture 1" descr="Graphical user interface, table&#10;&#10;Description automatically generated"/>
+            <wp:cNvGraphicFramePr>
+              <a:graphicFrameLocks xmlns:a="http://schemas.openxmlformats.org/drawingml/2006/main" noChangeAspect="1"/>
+            </wp:cNvGraphicFramePr>
+            <a:graphic xmlns:a="http://schemas.openxmlformats.org/drawingml/2006/main">
+              <a:graphicData uri="http://schemas.openxmlformats.org/drawingml/2006/picture">
+                <pic:pic xmlns:pic="http://schemas.openxmlformats.org/drawingml/2006/picture">
+                  <pic:nvPicPr>
+                    <pic:cNvPr id="1748299725" name="Picture 1" descr="Graphical user interface, table&#10;&#10;Description automatically generated"/>
+                    <pic:cNvPicPr/>
+                  </pic:nvPicPr>
+                  <pic:blipFill>
+                    <a:blip r:embed="rId20">
+                      <a:extLst>
+                        <a:ext uri="{28A0092B-C50C-407E-A947-70E740481C1C}">
+                          <a14:useLocalDpi xmlns:a14="http://schemas.microsoft.com/office/drawing/2010/main" val="0"/>
+                        </a:ext>
+                      </a:extLst>
+                    </a:blip>
+                    <a:stretch>
+                      <a:fillRect/>
+                    </a:stretch>
+                  </pic:blipFill>
+                  <pic:spPr>
+                    <a:xfrm>
+                      <a:off x="0" y="0"/>
+                      <a:ext cx="3331597" cy="3365943"/>
+                    </a:xfrm>
+                    <a:prstGeom prst="rect">
+                      <a:avLst/>
+                    </a:prstGeom>
+                  </pic:spPr>
+                </pic:pic>
+              </a:graphicData>
+            </a:graphic>
+          </wp:anchor>
+        </w:drawing>
+      </w:r>
+    </w:p>
+    <w:p>
+      <w:r>
+        <w:t xml:space="preserve">Am ales ca </w:t>
+      </w:r>
+      <w:proofErr w:type="spellStart"/>
+      <w:r>
+        <w:t>modalitate</w:t>
+      </w:r>
+      <w:proofErr w:type="spellEnd"/>
+      <w:r>
+        <w:t xml:space="preserve"> de </w:t>
+      </w:r>
+      <w:proofErr w:type="spellStart"/>
+      <w:r>
+        <w:t>introducere</w:t>
+      </w:r>
+      <w:proofErr w:type="spellEnd"/>
+      <w:r>
+        <w:t xml:space="preserve"> </w:t>
+      </w:r>
+      <w:proofErr w:type="spellStart"/>
+      <w:r>
+        <w:t>si</w:t>
+      </w:r>
+      <w:proofErr w:type="spellEnd"/>
+      <w:r>
+        <w:t xml:space="preserve"> afisarea a </w:t>
+      </w:r>
+      <w:proofErr w:type="spellStart"/>
+      <w:r>
+        <w:t>datelor</w:t>
+      </w:r>
+      <w:proofErr w:type="spellEnd"/>
+      <w:r>
+        <w:t xml:space="preserve"> </w:t>
+      </w:r>
+      <w:proofErr w:type="spellStart"/>
+      <w:r>
+        <w:t>sa</w:t>
+      </w:r>
+      <w:proofErr w:type="spellEnd"/>
+      <w:r>
+        <w:t xml:space="preserve"> </w:t>
+      </w:r>
+      <w:proofErr w:type="spellStart"/>
+      <w:r>
+        <w:t>folosesc</w:t>
+      </w:r>
+      <w:proofErr w:type="spellEnd"/>
+      <w:r>
+        <w:t xml:space="preserve"> </w:t>
+      </w:r>
+      <w:proofErr w:type="spellStart"/>
+      <w:r>
+        <w:t>campurile</w:t>
+      </w:r>
+      <w:proofErr w:type="spellEnd"/>
+      <w:r>
+        <w:t xml:space="preserve"> de text, </w:t>
+      </w:r>
+      <w:proofErr w:type="spellStart"/>
+      <w:r>
+        <w:t>iar</w:t>
+      </w:r>
+      <w:proofErr w:type="spellEnd"/>
+      <w:r>
+        <w:t xml:space="preserve"> </w:t>
+      </w:r>
+      <w:proofErr w:type="spellStart"/>
+      <w:r>
+        <w:t>pentru</w:t>
+      </w:r>
+      <w:proofErr w:type="spellEnd"/>
+      <w:r>
+        <w:t xml:space="preserve"> </w:t>
+      </w:r>
+      <w:proofErr w:type="spellStart"/>
+      <w:r>
+        <w:t>operatii</w:t>
+      </w:r>
+      <w:proofErr w:type="spellEnd"/>
+      <w:r>
+        <w:t xml:space="preserve"> o </w:t>
+      </w:r>
+      <w:proofErr w:type="spellStart"/>
+      <w:r>
+        <w:t>serie</w:t>
+      </w:r>
+      <w:proofErr w:type="spellEnd"/>
+      <w:r>
+        <w:t xml:space="preserve"> de </w:t>
+      </w:r>
+      <w:proofErr w:type="spellStart"/>
+      <w:r>
+        <w:t>butoane</w:t>
+      </w:r>
+      <w:proofErr w:type="spellEnd"/>
+      <w:r>
+        <w:t xml:space="preserve"> </w:t>
+      </w:r>
+      <w:proofErr w:type="spellStart"/>
+      <w:r>
+        <w:t>etichetate</w:t>
+      </w:r>
+      <w:proofErr w:type="spellEnd"/>
+      <w:r>
+        <w:t xml:space="preserve"> </w:t>
+      </w:r>
+      <w:proofErr w:type="spellStart"/>
+      <w:r>
+        <w:t>sugestiv</w:t>
+      </w:r>
+      <w:proofErr w:type="spellEnd"/>
+      <w:r>
+        <w:t xml:space="preserve">. </w:t>
+      </w:r>
+      <w:proofErr w:type="spellStart"/>
+      <w:r>
+        <w:t>Totodata</w:t>
+      </w:r>
+      <w:proofErr w:type="spellEnd"/>
+      <w:r>
+        <w:t xml:space="preserve">, </w:t>
+      </w:r>
+      <w:proofErr w:type="spellStart"/>
+      <w:r>
+        <w:t>pentru</w:t>
+      </w:r>
+      <w:proofErr w:type="spellEnd"/>
+      <w:r>
+        <w:t xml:space="preserve"> </w:t>
+      </w:r>
+      <w:proofErr w:type="gramStart"/>
+      <w:r>
+        <w:t>a</w:t>
+      </w:r>
+      <w:proofErr w:type="gramEnd"/>
+      <w:r>
+        <w:t xml:space="preserve"> </w:t>
+      </w:r>
+      <w:proofErr w:type="spellStart"/>
+      <w:r>
+        <w:t>elimina</w:t>
+      </w:r>
+      <w:proofErr w:type="spellEnd"/>
+      <w:r>
+        <w:t xml:space="preserve"> </w:t>
+      </w:r>
+      <w:proofErr w:type="spellStart"/>
+      <w:r>
+        <w:t>anumite</w:t>
+      </w:r>
+      <w:proofErr w:type="spellEnd"/>
+      <w:r>
+        <w:t xml:space="preserve"> </w:t>
+      </w:r>
+      <w:proofErr w:type="spellStart"/>
+      <w:r>
+        <w:t>ambiguitati</w:t>
+      </w:r>
+      <w:proofErr w:type="spellEnd"/>
+      <w:r>
+        <w:t xml:space="preserve"> am </w:t>
+      </w:r>
+      <w:proofErr w:type="spellStart"/>
+      <w:r>
+        <w:t>folosit</w:t>
+      </w:r>
+      <w:proofErr w:type="spellEnd"/>
+      <w:r>
+        <w:t xml:space="preserve"> </w:t>
+      </w:r>
+      <w:proofErr w:type="spellStart"/>
+      <w:r>
+        <w:t>alaturi</w:t>
+      </w:r>
+      <w:proofErr w:type="spellEnd"/>
+      <w:r>
+        <w:t xml:space="preserve"> de fiecare camp text un label care </w:t>
+      </w:r>
+      <w:proofErr w:type="spellStart"/>
+      <w:r>
+        <w:t>sa</w:t>
+      </w:r>
+      <w:proofErr w:type="spellEnd"/>
+      <w:r>
+        <w:t xml:space="preserve"> </w:t>
+      </w:r>
+      <w:proofErr w:type="spellStart"/>
+      <w:r>
+        <w:t>specifice</w:t>
+      </w:r>
+      <w:proofErr w:type="spellEnd"/>
+      <w:r>
+        <w:t xml:space="preserve"> datele </w:t>
+      </w:r>
+      <w:proofErr w:type="spellStart"/>
+      <w:r>
+        <w:t>asteptate</w:t>
+      </w:r>
+      <w:proofErr w:type="spellEnd"/>
+      <w:r>
+        <w:t xml:space="preserve"> de </w:t>
+      </w:r>
+      <w:proofErr w:type="spellStart"/>
+      <w:r>
+        <w:t>intrare</w:t>
+      </w:r>
+      <w:proofErr w:type="spellEnd"/>
+      <w:r>
+        <w:t>.</w:t>
+      </w:r>
+    </w:p>
+    <w:p>
+      <w:r>
+        <w:drawing>
+          <wp:anchor distT="0" distB="0" distL="114300" distR="114300" simplePos="0" relativeHeight="251658240" behindDoc="0" locked="0" layoutInCell="1" allowOverlap="1" wp14:anchorId="69F54782" wp14:editId="3CF4C57F">
+            <wp:simplePos x="0" y="0"/>
+            <wp:positionH relativeFrom="margin">
+              <wp:posOffset>1871337</wp:posOffset>
+            </wp:positionH>
+            <wp:positionV relativeFrom="paragraph">
+              <wp:posOffset>277899</wp:posOffset>
+            </wp:positionV>
+            <wp:extent cx="1605915" cy="3055620"/>
+            <wp:effectExtent l="0" t="0" r="0" b="0"/>
+            <wp:wrapTopAndBottom/>
+            <wp:docPr id="541969842" name="Picture 1" descr="A picture containing text&#10;&#10;Description automatically generated"/>
+            <wp:cNvGraphicFramePr>
+              <a:graphicFrameLocks xmlns:a="http://schemas.openxmlformats.org/drawingml/2006/main" noChangeAspect="1"/>
+            </wp:cNvGraphicFramePr>
+            <a:graphic xmlns:a="http://schemas.openxmlformats.org/drawingml/2006/main">
+              <a:graphicData uri="http://schemas.openxmlformats.org/drawingml/2006/picture">
+                <pic:pic xmlns:pic="http://schemas.openxmlformats.org/drawingml/2006/picture">
+                  <pic:nvPicPr>
+                    <pic:cNvPr id="541969842" name="Picture 1" descr="A picture containing text&#10;&#10;Description automatically generated"/>
+                    <pic:cNvPicPr/>
+                  </pic:nvPicPr>
+                  <pic:blipFill>
+                    <a:blip r:embed="rId21">
+                      <a:extLst>
+                        <a:ext uri="{28A0092B-C50C-407E-A947-70E740481C1C}">
+                          <a14:useLocalDpi xmlns:a14="http://schemas.microsoft.com/office/drawing/2010/main" val="0"/>
+                        </a:ext>
+                      </a:extLst>
+                    </a:blip>
+                    <a:stretch>
+                      <a:fillRect/>
+                    </a:stretch>
+                  </pic:blipFill>
+                  <pic:spPr>
+                    <a:xfrm>
+                      <a:off x="0" y="0"/>
+                      <a:ext cx="1605915" cy="3055620"/>
+                    </a:xfrm>
+                    <a:prstGeom prst="rect">
+                      <a:avLst/>
+                    </a:prstGeom>
+                  </pic:spPr>
+                </pic:pic>
+              </a:graphicData>
+            </a:graphic>
+          </wp:anchor>
+        </w:drawing>
+      </w:r>
+    </w:p>
+    <w:p>
+      <w:proofErr w:type="spellStart"/>
+      <w:r>
+        <w:lastRenderedPageBreak/>
+        <w:t>Marimea</w:t>
+      </w:r>
+      <w:proofErr w:type="spellEnd"/>
+      <w:r>
+        <w:t xml:space="preserve"> </w:t>
+      </w:r>
+      <w:proofErr w:type="spellStart"/>
+      <w:r>
+        <w:t>aleasa</w:t>
+      </w:r>
+      <w:proofErr w:type="spellEnd"/>
+      <w:r>
+        <w:t xml:space="preserve"> </w:t>
+      </w:r>
+      <w:proofErr w:type="spellStart"/>
+      <w:r>
+        <w:t>pentru</w:t>
+      </w:r>
+      <w:proofErr w:type="spellEnd"/>
+      <w:r>
+        <w:t xml:space="preserve"> </w:t>
+      </w:r>
+      <w:proofErr w:type="spellStart"/>
+      <w:r>
+        <w:t>fereastra</w:t>
+      </w:r>
+      <w:proofErr w:type="spellEnd"/>
+      <w:r>
+        <w:t xml:space="preserve"> </w:t>
+      </w:r>
+      <w:proofErr w:type="spellStart"/>
+      <w:r>
+        <w:t>princpila</w:t>
+      </w:r>
+      <w:proofErr w:type="spellEnd"/>
+      <w:r>
+        <w:t xml:space="preserve"> </w:t>
+      </w:r>
+      <w:proofErr w:type="spellStart"/>
+      <w:r>
+        <w:t>este</w:t>
+      </w:r>
+      <w:proofErr w:type="spellEnd"/>
+      <w:r>
+        <w:t xml:space="preserve"> de 600x600 </w:t>
+      </w:r>
+      <w:proofErr w:type="spellStart"/>
+      <w:r>
+        <w:t>deoarece</w:t>
+      </w:r>
+      <w:proofErr w:type="spellEnd"/>
+      <w:r>
+        <w:t xml:space="preserve"> </w:t>
+      </w:r>
+      <w:proofErr w:type="spellStart"/>
+      <w:r>
+        <w:t>ofera</w:t>
+      </w:r>
+      <w:proofErr w:type="spellEnd"/>
+      <w:r>
+        <w:t xml:space="preserve"> un </w:t>
+      </w:r>
+      <w:proofErr w:type="spellStart"/>
+      <w:r>
+        <w:t>spatiu</w:t>
+      </w:r>
+      <w:proofErr w:type="spellEnd"/>
+      <w:r>
+        <w:t xml:space="preserve"> de ajuns in </w:t>
+      </w:r>
+      <w:proofErr w:type="spellStart"/>
+      <w:r>
+        <w:t>cazul</w:t>
+      </w:r>
+      <w:proofErr w:type="spellEnd"/>
+      <w:r>
+        <w:t xml:space="preserve"> in care </w:t>
+      </w:r>
+      <w:proofErr w:type="spellStart"/>
+      <w:r>
+        <w:t>utilizatorul</w:t>
+      </w:r>
+      <w:proofErr w:type="spellEnd"/>
+      <w:r>
+        <w:t xml:space="preserve"> introduce un Polinom cu </w:t>
+      </w:r>
+      <w:proofErr w:type="spellStart"/>
+      <w:r>
+        <w:t>multe</w:t>
+      </w:r>
+      <w:proofErr w:type="spellEnd"/>
+      <w:r>
+        <w:t xml:space="preserve"> </w:t>
+      </w:r>
+      <w:proofErr w:type="spellStart"/>
+      <w:r>
+        <w:t>monoame</w:t>
+      </w:r>
+      <w:proofErr w:type="spellEnd"/>
+      <w:r>
+        <w:t>.</w:t>
+      </w:r>
+      <w:r>
+        <w:drawing>
+          <wp:inline distT="0" distB="0" distL="0" distR="0" wp14:anchorId="7AB519B0" wp14:editId="3B2AB0B2">
+            <wp:extent cx="3339548" cy="273858"/>
+            <wp:effectExtent l="0" t="0" r="0" b="0"/>
+            <wp:docPr id="369606052" name="Picture 1"/>
+            <wp:cNvGraphicFramePr>
+              <a:graphicFrameLocks xmlns:a="http://schemas.openxmlformats.org/drawingml/2006/main" noChangeAspect="1"/>
+            </wp:cNvGraphicFramePr>
+            <a:graphic xmlns:a="http://schemas.openxmlformats.org/drawingml/2006/main">
+              <a:graphicData uri="http://schemas.openxmlformats.org/drawingml/2006/picture">
+                <pic:pic xmlns:pic="http://schemas.openxmlformats.org/drawingml/2006/picture">
+                  <pic:nvPicPr>
+                    <pic:cNvPr id="369606052" name=""/>
+                    <pic:cNvPicPr/>
+                  </pic:nvPicPr>
+                  <pic:blipFill>
+                    <a:blip r:embed="rId22"/>
+                    <a:stretch>
+                      <a:fillRect/>
+                    </a:stretch>
+                  </pic:blipFill>
+                  <pic:spPr>
+                    <a:xfrm>
+                      <a:off x="0" y="0"/>
+                      <a:ext cx="3339548" cy="273858"/>
+                    </a:xfrm>
+                    <a:prstGeom prst="rect">
+                      <a:avLst/>
+                    </a:prstGeom>
+                  </pic:spPr>
+                </pic:pic>
+              </a:graphicData>
+            </a:graphic>
+          </wp:inline>
+        </w:drawing>
+      </w:r>
+      <w:r>
+        <w:t>.</w:t>
+      </w:r>
+    </w:p>
+    <w:p>
+      <w:r>
+        <w:t>In a</w:t>
+      </w:r>
+      <w:r>
+        <w:t xml:space="preserve">ceeasi </w:t>
+      </w:r>
+      <w:proofErr w:type="spellStart"/>
+      <w:r>
+        <w:t>clasa</w:t>
+      </w:r>
+      <w:proofErr w:type="spellEnd"/>
+      <w:r>
+        <w:t xml:space="preserve"> am declarant </w:t>
+      </w:r>
+      <w:proofErr w:type="spellStart"/>
+      <w:r>
+        <w:t>ascultatorii</w:t>
+      </w:r>
+      <w:proofErr w:type="spellEnd"/>
+      <w:r>
+        <w:t xml:space="preserve"> </w:t>
+      </w:r>
+      <w:proofErr w:type="spellStart"/>
+      <w:r>
+        <w:t>butoanelor</w:t>
+      </w:r>
+      <w:proofErr w:type="spellEnd"/>
+      <w:r>
+        <w:t xml:space="preserve"> care </w:t>
+      </w:r>
+      <w:proofErr w:type="spellStart"/>
+      <w:r>
+        <w:t>efectueaza</w:t>
+      </w:r>
+      <w:proofErr w:type="spellEnd"/>
+      <w:r>
+        <w:t xml:space="preserve"> </w:t>
+      </w:r>
+      <w:proofErr w:type="spellStart"/>
+      <w:r>
+        <w:t>operatii</w:t>
+      </w:r>
+      <w:proofErr w:type="spellEnd"/>
+      <w:r>
+        <w:t xml:space="preserve"> pe ele </w:t>
+      </w:r>
+      <w:proofErr w:type="spellStart"/>
+      <w:r>
+        <w:t>si</w:t>
+      </w:r>
+      <w:proofErr w:type="spellEnd"/>
+      <w:r>
+        <w:t xml:space="preserve"> afiseaza </w:t>
+      </w:r>
+      <w:proofErr w:type="spellStart"/>
+      <w:r>
+        <w:t>rezultatul</w:t>
+      </w:r>
+      <w:proofErr w:type="spellEnd"/>
+      <w:r>
+        <w:t>.</w:t>
+      </w:r>
+      <w:r>
+        <w:t xml:space="preserve"> ActionListener </w:t>
+      </w:r>
+      <w:proofErr w:type="spellStart"/>
+      <w:r>
+        <w:t>pentru</w:t>
+      </w:r>
+      <w:proofErr w:type="spellEnd"/>
+      <w:r>
+        <w:t xml:space="preserve"> 2 </w:t>
+      </w:r>
+      <w:proofErr w:type="spellStart"/>
+      <w:r>
+        <w:t>polinoame</w:t>
+      </w:r>
+      <w:proofErr w:type="spellEnd"/>
+      <w:r>
+        <w:t xml:space="preserve"> (</w:t>
+      </w:r>
+      <w:proofErr w:type="spellStart"/>
+      <w:r>
+        <w:t>folosit</w:t>
+      </w:r>
+      <w:proofErr w:type="spellEnd"/>
+      <w:r>
+        <w:t xml:space="preserve"> </w:t>
+      </w:r>
+      <w:proofErr w:type="spellStart"/>
+      <w:r>
+        <w:t>pentru</w:t>
+      </w:r>
+      <w:proofErr w:type="spellEnd"/>
+      <w:r>
+        <w:t xml:space="preserve"> </w:t>
+      </w:r>
+      <w:proofErr w:type="spellStart"/>
+      <w:r>
+        <w:t>cele</w:t>
+      </w:r>
+      <w:proofErr w:type="spellEnd"/>
+      <w:r>
+        <w:t xml:space="preserve"> 3 </w:t>
+      </w:r>
+      <w:proofErr w:type="spellStart"/>
+      <w:r>
+        <w:t>operatii</w:t>
+      </w:r>
+      <w:proofErr w:type="spellEnd"/>
+      <w:r>
+        <w:t xml:space="preserve"> de </w:t>
+      </w:r>
+      <w:proofErr w:type="spellStart"/>
+      <w:r>
+        <w:t>adunare</w:t>
+      </w:r>
+      <w:proofErr w:type="spellEnd"/>
+      <w:r>
+        <w:t xml:space="preserve">, </w:t>
+      </w:r>
+      <w:proofErr w:type="spellStart"/>
+      <w:r>
+        <w:t>scadere</w:t>
+      </w:r>
+      <w:proofErr w:type="spellEnd"/>
+      <w:r>
+        <w:t xml:space="preserve"> </w:t>
+      </w:r>
+      <w:proofErr w:type="spellStart"/>
+      <w:r>
+        <w:t>si</w:t>
+      </w:r>
+      <w:proofErr w:type="spellEnd"/>
+      <w:r>
+        <w:t xml:space="preserve"> </w:t>
+      </w:r>
+      <w:proofErr w:type="spellStart"/>
+      <w:r>
+        <w:t>inmultire</w:t>
+      </w:r>
+      <w:proofErr w:type="spellEnd"/>
+      <w:r>
+        <w:t>).</w:t>
+      </w:r>
+    </w:p>
+    <w:p>
+      <w:r>
+        <w:drawing>
+          <wp:inline distT="0" distB="0" distL="0" distR="0" wp14:anchorId="0D7C018F" wp14:editId="69548025">
+            <wp:extent cx="5582429" cy="3010320"/>
+            <wp:effectExtent l="0" t="0" r="0" b="0"/>
+            <wp:docPr id="753154315" name="Picture 1" descr="Text&#10;&#10;Description automatically generated"/>
+            <wp:cNvGraphicFramePr>
+              <a:graphicFrameLocks xmlns:a="http://schemas.openxmlformats.org/drawingml/2006/main" noChangeAspect="1"/>
+            </wp:cNvGraphicFramePr>
+            <a:graphic xmlns:a="http://schemas.openxmlformats.org/drawingml/2006/main">
+              <a:graphicData uri="http://schemas.openxmlformats.org/drawingml/2006/picture">
+                <pic:pic xmlns:pic="http://schemas.openxmlformats.org/drawingml/2006/picture">
+                  <pic:nvPicPr>
+                    <pic:cNvPr id="753154315" name="Picture 1" descr="Text&#10;&#10;Description automatically generated"/>
+                    <pic:cNvPicPr/>
+                  </pic:nvPicPr>
+                  <pic:blipFill>
+                    <a:blip r:embed="rId23"/>
+                    <a:stretch>
+                      <a:fillRect/>
+                    </a:stretch>
+                  </pic:blipFill>
+                  <pic:spPr>
+                    <a:xfrm>
+                      <a:off x="0" y="0"/>
+                      <a:ext cx="5582429" cy="3010320"/>
+                    </a:xfrm>
+                    <a:prstGeom prst="rect">
+                      <a:avLst/>
+                    </a:prstGeom>
+                  </pic:spPr>
+                </pic:pic>
+              </a:graphicData>
+            </a:graphic>
+          </wp:inline>
+        </w:drawing>
+      </w:r>
+    </w:p>
+    <w:p>
+      <w:r>
+        <w:br w:type="page"/>
+      </w:r>
+    </w:p>
+    <w:p>
+      <w:r>
+        <w:lastRenderedPageBreak/>
+        <w:t xml:space="preserve">ActionListener </w:t>
+      </w:r>
+      <w:proofErr w:type="spellStart"/>
+      <w:r>
+        <w:t>pentru</w:t>
+      </w:r>
+      <w:proofErr w:type="spellEnd"/>
+      <w:r>
+        <w:t xml:space="preserve"> un </w:t>
+      </w:r>
+      <w:proofErr w:type="spellStart"/>
+      <w:r>
+        <w:t>polinom</w:t>
+      </w:r>
+      <w:proofErr w:type="spellEnd"/>
+      <w:r>
+        <w:t xml:space="preserve"> (</w:t>
+      </w:r>
+      <w:proofErr w:type="spellStart"/>
+      <w:r>
+        <w:t>folosit</w:t>
+      </w:r>
+      <w:proofErr w:type="spellEnd"/>
+      <w:r>
+        <w:t xml:space="preserve"> </w:t>
+      </w:r>
+      <w:proofErr w:type="spellStart"/>
+      <w:r>
+        <w:t>pentru</w:t>
+      </w:r>
+      <w:proofErr w:type="spellEnd"/>
+      <w:r>
+        <w:t xml:space="preserve"> </w:t>
+      </w:r>
+      <w:proofErr w:type="spellStart"/>
+      <w:r>
+        <w:t>cele</w:t>
+      </w:r>
+      <w:proofErr w:type="spellEnd"/>
+      <w:r>
+        <w:t xml:space="preserve"> 2 </w:t>
+      </w:r>
+      <w:proofErr w:type="spellStart"/>
+      <w:r>
+        <w:t>operatii</w:t>
+      </w:r>
+      <w:proofErr w:type="spellEnd"/>
+      <w:r>
+        <w:t xml:space="preserve"> de </w:t>
+      </w:r>
+      <w:proofErr w:type="spellStart"/>
+      <w:r>
+        <w:t>derivare</w:t>
+      </w:r>
+      <w:proofErr w:type="spellEnd"/>
+      <w:r>
+        <w:t xml:space="preserve"> </w:t>
+      </w:r>
+      <w:proofErr w:type="spellStart"/>
+      <w:r>
+        <w:t>si</w:t>
+      </w:r>
+      <w:proofErr w:type="spellEnd"/>
+      <w:r>
+        <w:t xml:space="preserve"> </w:t>
+      </w:r>
+      <w:proofErr w:type="spellStart"/>
+      <w:r>
+        <w:t>integrare</w:t>
+      </w:r>
+      <w:proofErr w:type="spellEnd"/>
+      <w:r>
+        <w:t xml:space="preserve">). </w:t>
+      </w:r>
+      <w:proofErr w:type="spellStart"/>
+      <w:r>
+        <w:t>Pentru</w:t>
+      </w:r>
+      <w:proofErr w:type="spellEnd"/>
+      <w:r>
+        <w:t xml:space="preserve"> a putea </w:t>
+      </w:r>
+      <w:proofErr w:type="spellStart"/>
+      <w:r>
+        <w:t>efectua</w:t>
+      </w:r>
+      <w:proofErr w:type="spellEnd"/>
+      <w:r>
+        <w:t xml:space="preserve"> </w:t>
+      </w:r>
+      <w:proofErr w:type="spellStart"/>
+      <w:r>
+        <w:t>operatiile</w:t>
+      </w:r>
+      <w:proofErr w:type="spellEnd"/>
+      <w:r>
+        <w:t xml:space="preserve"> de </w:t>
+      </w:r>
+      <w:proofErr w:type="spellStart"/>
+      <w:r>
+        <w:t>derivare</w:t>
+      </w:r>
+      <w:proofErr w:type="spellEnd"/>
+      <w:r>
+        <w:t xml:space="preserve"> </w:t>
+      </w:r>
+      <w:proofErr w:type="spellStart"/>
+      <w:r>
+        <w:t>si</w:t>
+      </w:r>
+      <w:proofErr w:type="spellEnd"/>
+      <w:r>
+        <w:t xml:space="preserve"> </w:t>
+      </w:r>
+      <w:proofErr w:type="spellStart"/>
+      <w:r>
+        <w:t>integrare</w:t>
+      </w:r>
+      <w:proofErr w:type="spellEnd"/>
+      <w:r>
+        <w:t xml:space="preserve">, </w:t>
+      </w:r>
+      <w:proofErr w:type="spellStart"/>
+      <w:r>
+        <w:t>polinomul</w:t>
+      </w:r>
+      <w:proofErr w:type="spellEnd"/>
+      <w:r>
+        <w:t xml:space="preserve"> se scrie in </w:t>
+      </w:r>
+      <w:proofErr w:type="spellStart"/>
+      <w:r>
+        <w:t>textField-ul</w:t>
+      </w:r>
+      <w:proofErr w:type="spellEnd"/>
+      <w:r>
+        <w:t xml:space="preserve"> de la “Polinom1”.</w:t>
+      </w:r>
+    </w:p>
+    <w:p>
+      <w:r>
+        <w:drawing>
+          <wp:inline distT="0" distB="0" distL="0" distR="0" wp14:anchorId="6AA0935D" wp14:editId="2D424F32">
+            <wp:extent cx="4629796" cy="2581635"/>
+            <wp:effectExtent l="0" t="0" r="0" b="9525"/>
+            <wp:docPr id="1201067891" name="Picture 1" descr="Text&#10;&#10;Description automatically generated"/>
+            <wp:cNvGraphicFramePr>
+              <a:graphicFrameLocks xmlns:a="http://schemas.openxmlformats.org/drawingml/2006/main" noChangeAspect="1"/>
+            </wp:cNvGraphicFramePr>
+            <a:graphic xmlns:a="http://schemas.openxmlformats.org/drawingml/2006/main">
+              <a:graphicData uri="http://schemas.openxmlformats.org/drawingml/2006/picture">
+                <pic:pic xmlns:pic="http://schemas.openxmlformats.org/drawingml/2006/picture">
+                  <pic:nvPicPr>
+                    <pic:cNvPr id="1201067891" name="Picture 1" descr="Text&#10;&#10;Description automatically generated"/>
+                    <pic:cNvPicPr/>
+                  </pic:nvPicPr>
+                  <pic:blipFill>
+                    <a:blip r:embed="rId24"/>
+                    <a:stretch>
+                      <a:fillRect/>
+                    </a:stretch>
+                  </pic:blipFill>
+                  <pic:spPr>
+                    <a:xfrm>
+                      <a:off x="0" y="0"/>
+                      <a:ext cx="4629796" cy="2581635"/>
+                    </a:xfrm>
+                    <a:prstGeom prst="rect">
+                      <a:avLst/>
+                    </a:prstGeom>
+                  </pic:spPr>
+                </pic:pic>
+              </a:graphicData>
+            </a:graphic>
+          </wp:inline>
+        </w:drawing>
+      </w:r>
+    </w:p>
+    <w:p>
+      <w:pPr>
+        <w:pStyle w:val="Heading1"/>
+        <w:ind w:left="360"/>
+        <w:rPr>
+          <w:rFonts w:ascii="Times New Roman" w:hAnsi="Times New Roman"/>
+        </w:rPr>
+      </w:pPr>
+      <w:r>
+        <w:rPr>
+          <w:rFonts w:ascii="Times New Roman" w:hAnsi="Times New Roman"/>
+        </w:rPr>
+        <w:t>3.</w:t>
+      </w:r>
+      <w:proofErr w:type="gramStart"/>
+      <w:r>
+        <w:rPr>
+          <w:rFonts w:ascii="Times New Roman" w:hAnsi="Times New Roman"/>
+        </w:rPr>
+        <w:t>1.</w:t>
+      </w:r>
+      <w:r>
+        <w:rPr>
+          <w:rFonts w:ascii="Times New Roman" w:hAnsi="Times New Roman"/>
+        </w:rPr>
+        <w:t>Testare</w:t>
+      </w:r>
+      <w:proofErr w:type="gramEnd"/>
+      <w:r>
+        <w:rPr>
+          <w:rFonts w:ascii="Times New Roman" w:hAnsi="Times New Roman"/>
+        </w:rPr>
+        <w:t xml:space="preserve"> in Junit</w:t>
+      </w:r>
+    </w:p>
+    <w:p>
+      <w:proofErr w:type="spellStart"/>
+      <w:r>
+        <w:t>Testarea</w:t>
+      </w:r>
+      <w:proofErr w:type="spellEnd"/>
+      <w:r>
+        <w:t xml:space="preserve"> </w:t>
+      </w:r>
+      <w:proofErr w:type="spellStart"/>
+      <w:r>
+        <w:t>va</w:t>
+      </w:r>
+      <w:proofErr w:type="spellEnd"/>
+      <w:r>
+        <w:t xml:space="preserve"> fi </w:t>
+      </w:r>
+      <w:proofErr w:type="spellStart"/>
+      <w:r>
+        <w:t>unitara</w:t>
+      </w:r>
+      <w:proofErr w:type="spellEnd"/>
+      <w:r>
+        <w:t xml:space="preserve">, voi </w:t>
+      </w:r>
+      <w:proofErr w:type="spellStart"/>
+      <w:r>
+        <w:t>testa</w:t>
+      </w:r>
+      <w:proofErr w:type="spellEnd"/>
+      <w:r>
+        <w:t xml:space="preserve"> individual </w:t>
+      </w:r>
+      <w:proofErr w:type="spellStart"/>
+      <w:r>
+        <w:t>metodele</w:t>
+      </w:r>
+      <w:proofErr w:type="spellEnd"/>
+      <w:r>
+        <w:t xml:space="preserve"> </w:t>
+      </w:r>
+      <w:proofErr w:type="spellStart"/>
+      <w:r>
+        <w:t>pentru</w:t>
+      </w:r>
+      <w:proofErr w:type="spellEnd"/>
+      <w:r>
+        <w:t xml:space="preserve"> </w:t>
+      </w:r>
+      <w:proofErr w:type="spellStart"/>
+      <w:r>
+        <w:t>operatii</w:t>
+      </w:r>
+      <w:proofErr w:type="spellEnd"/>
+      <w:r>
+        <w:t xml:space="preserve"> </w:t>
+      </w:r>
+      <w:proofErr w:type="spellStart"/>
+      <w:r>
+        <w:t>aritmetice</w:t>
+      </w:r>
+      <w:proofErr w:type="spellEnd"/>
+      <w:r>
+        <w:t xml:space="preserve"> din </w:t>
+      </w:r>
+      <w:proofErr w:type="spellStart"/>
+      <w:r>
+        <w:t>clasa</w:t>
+      </w:r>
+      <w:proofErr w:type="spellEnd"/>
+      <w:r>
+        <w:t xml:space="preserve"> </w:t>
+      </w:r>
+      <w:proofErr w:type="spellStart"/>
+      <w:r>
+        <w:t>Operatii</w:t>
+      </w:r>
+      <w:proofErr w:type="spellEnd"/>
+      <w:r>
+        <w:t xml:space="preserve"> cu </w:t>
+      </w:r>
+      <w:proofErr w:type="spellStart"/>
+      <w:r>
+        <w:t>ajutorul</w:t>
+      </w:r>
+      <w:proofErr w:type="spellEnd"/>
+      <w:r>
+        <w:t xml:space="preserve"> </w:t>
+      </w:r>
+      <w:proofErr w:type="spellStart"/>
+      <w:r>
+        <w:t>uneltei</w:t>
+      </w:r>
+      <w:proofErr w:type="spellEnd"/>
+      <w:r>
+        <w:t xml:space="preserve"> de </w:t>
+      </w:r>
+      <w:proofErr w:type="spellStart"/>
+      <w:r>
+        <w:t>testare</w:t>
+      </w:r>
+      <w:proofErr w:type="spellEnd"/>
+      <w:r>
+        <w:t xml:space="preserve"> Junit. Voi </w:t>
+      </w:r>
+      <w:proofErr w:type="spellStart"/>
+      <w:r>
+        <w:t>crea</w:t>
+      </w:r>
+      <w:proofErr w:type="spellEnd"/>
+      <w:r>
+        <w:t xml:space="preserve"> 2 teste </w:t>
+      </w:r>
+      <w:proofErr w:type="spellStart"/>
+      <w:r>
+        <w:t>pentru</w:t>
+      </w:r>
+      <w:proofErr w:type="spellEnd"/>
+      <w:r>
+        <w:t xml:space="preserve"> fiecare </w:t>
+      </w:r>
+      <w:proofErr w:type="spellStart"/>
+      <w:r>
+        <w:t>operatie</w:t>
+      </w:r>
+      <w:proofErr w:type="spellEnd"/>
+      <w:r>
+        <w:t xml:space="preserve">, </w:t>
+      </w:r>
+      <w:proofErr w:type="spellStart"/>
+      <w:r>
+        <w:t>una</w:t>
+      </w:r>
+      <w:proofErr w:type="spellEnd"/>
+      <w:r>
+        <w:t xml:space="preserve"> care </w:t>
+      </w:r>
+      <w:proofErr w:type="spellStart"/>
+      <w:r>
+        <w:t>sa</w:t>
+      </w:r>
+      <w:proofErr w:type="spellEnd"/>
+      <w:r>
+        <w:t xml:space="preserve"> fie </w:t>
+      </w:r>
+      <w:proofErr w:type="spellStart"/>
+      <w:r>
+        <w:t>rezultatul</w:t>
+      </w:r>
+      <w:proofErr w:type="spellEnd"/>
+      <w:r>
+        <w:t xml:space="preserve"> corect la </w:t>
+      </w:r>
+      <w:proofErr w:type="spellStart"/>
+      <w:r>
+        <w:t>polinoamele</w:t>
+      </w:r>
+      <w:proofErr w:type="spellEnd"/>
+      <w:r>
+        <w:t xml:space="preserve"> introduce, </w:t>
+      </w:r>
+      <w:proofErr w:type="spellStart"/>
+      <w:r>
+        <w:t>iar</w:t>
+      </w:r>
+      <w:proofErr w:type="spellEnd"/>
+      <w:r>
+        <w:t xml:space="preserve"> </w:t>
+      </w:r>
+      <w:proofErr w:type="spellStart"/>
+      <w:r>
+        <w:t>cealalta</w:t>
+      </w:r>
+      <w:proofErr w:type="spellEnd"/>
+      <w:r>
+        <w:t xml:space="preserve"> </w:t>
+      </w:r>
+      <w:proofErr w:type="spellStart"/>
+      <w:r>
+        <w:t>sa</w:t>
+      </w:r>
+      <w:proofErr w:type="spellEnd"/>
+      <w:r>
+        <w:t xml:space="preserve"> fie </w:t>
+      </w:r>
+      <w:proofErr w:type="spellStart"/>
+      <w:r>
+        <w:t>rezultatul</w:t>
+      </w:r>
+      <w:proofErr w:type="spellEnd"/>
+      <w:r>
+        <w:t xml:space="preserve"> gresit.</w:t>
+      </w:r>
+    </w:p>
+    <w:p>
+      <w:r>
+        <w:drawing>
+          <wp:inline distT="0" distB="0" distL="0" distR="0" wp14:anchorId="7C46EC0F" wp14:editId="64F2622D">
+            <wp:extent cx="5943600" cy="3326765"/>
+            <wp:effectExtent l="0" t="0" r="0" b="6985"/>
+            <wp:docPr id="1768227510" name="Picture 1" descr="Text&#10;&#10;Description automatically generated"/>
+            <wp:cNvGraphicFramePr>
+              <a:graphicFrameLocks xmlns:a="http://schemas.openxmlformats.org/drawingml/2006/main" noChangeAspect="1"/>
+            </wp:cNvGraphicFramePr>
+            <a:graphic xmlns:a="http://schemas.openxmlformats.org/drawingml/2006/main">
+              <a:graphicData uri="http://schemas.openxmlformats.org/drawingml/2006/picture">
+                <pic:pic xmlns:pic="http://schemas.openxmlformats.org/drawingml/2006/picture">
+                  <pic:nvPicPr>
+                    <pic:cNvPr id="1768227510" name="Picture 1" descr="Text&#10;&#10;Description automatically generated"/>
+                    <pic:cNvPicPr/>
+                  </pic:nvPicPr>
+                  <pic:blipFill>
+                    <a:blip r:embed="rId25"/>
+                    <a:stretch>
+                      <a:fillRect/>
+                    </a:stretch>
+                  </pic:blipFill>
+                  <pic:spPr>
+                    <a:xfrm>
+                      <a:off x="0" y="0"/>
+                      <a:ext cx="5943600" cy="3326765"/>
+                    </a:xfrm>
+                    <a:prstGeom prst="rect">
+                      <a:avLst/>
+                    </a:prstGeom>
+                  </pic:spPr>
+                </pic:pic>
+              </a:graphicData>
+            </a:graphic>
+          </wp:inline>
+        </w:drawing>
+      </w:r>
+    </w:p>
     <w:p>
       <w:pPr>
         <w:pStyle w:val="Heading1"/>
@@ -4173,6 +6016,355 @@
       <w:proofErr w:type="spellEnd"/>
     </w:p>
     <w:p>
+      <w:r>
+        <w:t xml:space="preserve">Ca </w:t>
+      </w:r>
+      <w:proofErr w:type="spellStart"/>
+      <w:r>
+        <w:t>rezultate</w:t>
+      </w:r>
+      <w:proofErr w:type="spellEnd"/>
+      <w:r>
+        <w:t xml:space="preserve"> am </w:t>
+      </w:r>
+      <w:proofErr w:type="spellStart"/>
+      <w:r>
+        <w:t>obtinut</w:t>
+      </w:r>
+      <w:proofErr w:type="spellEnd"/>
+      <w:r>
+        <w:t xml:space="preserve"> un calculator </w:t>
+      </w:r>
+      <w:proofErr w:type="spellStart"/>
+      <w:r>
+        <w:t>polinomial</w:t>
+      </w:r>
+      <w:proofErr w:type="spellEnd"/>
+      <w:r>
+        <w:t xml:space="preserve">, cu </w:t>
+      </w:r>
+      <w:proofErr w:type="spellStart"/>
+      <w:r>
+        <w:t>exactitate</w:t>
+      </w:r>
+      <w:proofErr w:type="spellEnd"/>
+      <w:r>
+        <w:t xml:space="preserve"> la fel ca </w:t>
+      </w:r>
+      <w:proofErr w:type="spellStart"/>
+      <w:r>
+        <w:t>cea</w:t>
+      </w:r>
+      <w:proofErr w:type="spellEnd"/>
+      <w:r>
+        <w:t xml:space="preserve"> din </w:t>
+      </w:r>
+      <w:proofErr w:type="spellStart"/>
+      <w:r>
+        <w:t>cerinta</w:t>
+      </w:r>
+      <w:proofErr w:type="spellEnd"/>
+      <w:r>
+        <w:t xml:space="preserve">. Datele de </w:t>
+      </w:r>
+      <w:proofErr w:type="spellStart"/>
+      <w:r>
+        <w:t>iesire</w:t>
+      </w:r>
+      <w:proofErr w:type="spellEnd"/>
+      <w:r>
+        <w:t xml:space="preserve"> sunt </w:t>
+      </w:r>
+      <w:proofErr w:type="spellStart"/>
+      <w:r>
+        <w:t>aranjate</w:t>
+      </w:r>
+      <w:proofErr w:type="spellEnd"/>
+      <w:r>
+        <w:t xml:space="preserve"> </w:t>
+      </w:r>
+      <w:proofErr w:type="spellStart"/>
+      <w:r>
+        <w:t>intr</w:t>
+      </w:r>
+      <w:proofErr w:type="spellEnd"/>
+      <w:r>
+        <w:t xml:space="preserve">-o </w:t>
+      </w:r>
+      <w:proofErr w:type="spellStart"/>
+      <w:r>
+        <w:t>ordine</w:t>
+      </w:r>
+      <w:proofErr w:type="spellEnd"/>
+      <w:r>
+        <w:t xml:space="preserve"> intuitive, in </w:t>
+      </w:r>
+      <w:proofErr w:type="spellStart"/>
+      <w:r>
+        <w:t>ordine</w:t>
+      </w:r>
+      <w:proofErr w:type="spellEnd"/>
+      <w:r>
+        <w:t xml:space="preserve"> </w:t>
+      </w:r>
+      <w:proofErr w:type="spellStart"/>
+      <w:r>
+        <w:t>descrescatoare</w:t>
+      </w:r>
+      <w:proofErr w:type="spellEnd"/>
+      <w:r>
+        <w:t xml:space="preserve"> in functie de </w:t>
+      </w:r>
+      <w:proofErr w:type="spellStart"/>
+      <w:r>
+        <w:t>gradul</w:t>
+      </w:r>
+      <w:proofErr w:type="spellEnd"/>
+      <w:r>
+        <w:t xml:space="preserve"> </w:t>
+      </w:r>
+      <w:proofErr w:type="spellStart"/>
+      <w:r>
+        <w:t>monomului</w:t>
+      </w:r>
+      <w:proofErr w:type="spellEnd"/>
+      <w:r>
+        <w:t xml:space="preserve">. </w:t>
+      </w:r>
+      <w:proofErr w:type="spellStart"/>
+      <w:r>
+        <w:t>Prin</w:t>
+      </w:r>
+      <w:proofErr w:type="spellEnd"/>
+      <w:r>
+        <w:t xml:space="preserve"> </w:t>
+      </w:r>
+      <w:proofErr w:type="spellStart"/>
+      <w:r>
+        <w:t>citirea</w:t>
+      </w:r>
+      <w:proofErr w:type="spellEnd"/>
+      <w:r>
+        <w:t xml:space="preserve"> </w:t>
+      </w:r>
+      <w:proofErr w:type="spellStart"/>
+      <w:r>
+        <w:t>datelor</w:t>
+      </w:r>
+      <w:proofErr w:type="spellEnd"/>
+      <w:r>
+        <w:t xml:space="preserve"> de </w:t>
+      </w:r>
+      <w:proofErr w:type="spellStart"/>
+      <w:r>
+        <w:t>intrare</w:t>
+      </w:r>
+      <w:proofErr w:type="spellEnd"/>
+      <w:r>
+        <w:t xml:space="preserve">, la fiecare </w:t>
+      </w:r>
+      <w:proofErr w:type="spellStart"/>
+      <w:r>
+        <w:t>eveniment</w:t>
+      </w:r>
+      <w:proofErr w:type="spellEnd"/>
+      <w:r>
+        <w:t xml:space="preserve"> de </w:t>
+      </w:r>
+      <w:proofErr w:type="spellStart"/>
+      <w:r>
+        <w:t>buton</w:t>
+      </w:r>
+      <w:proofErr w:type="spellEnd"/>
+      <w:r>
+        <w:t xml:space="preserve"> ne </w:t>
+      </w:r>
+      <w:proofErr w:type="spellStart"/>
+      <w:r>
+        <w:t>asiguram</w:t>
+      </w:r>
+      <w:proofErr w:type="spellEnd"/>
+      <w:r>
+        <w:t xml:space="preserve"> ca </w:t>
+      </w:r>
+      <w:proofErr w:type="spellStart"/>
+      <w:r>
+        <w:t>utilizatorul</w:t>
+      </w:r>
+      <w:proofErr w:type="spellEnd"/>
+      <w:r>
+        <w:t xml:space="preserve"> </w:t>
+      </w:r>
+      <w:proofErr w:type="spellStart"/>
+      <w:r>
+        <w:t>va</w:t>
+      </w:r>
+      <w:proofErr w:type="spellEnd"/>
+      <w:r>
+        <w:t xml:space="preserve"> </w:t>
+      </w:r>
+      <w:proofErr w:type="spellStart"/>
+      <w:r>
+        <w:t>primi</w:t>
+      </w:r>
+      <w:proofErr w:type="spellEnd"/>
+      <w:r>
+        <w:t xml:space="preserve"> la </w:t>
+      </w:r>
+      <w:proofErr w:type="spellStart"/>
+      <w:r>
+        <w:t>iesire</w:t>
+      </w:r>
+      <w:proofErr w:type="spellEnd"/>
+      <w:r>
+        <w:t xml:space="preserve"> </w:t>
+      </w:r>
+      <w:proofErr w:type="spellStart"/>
+      <w:r>
+        <w:t>rezultatul</w:t>
+      </w:r>
+      <w:proofErr w:type="spellEnd"/>
+      <w:r>
+        <w:t xml:space="preserve"> asteptam, </w:t>
+      </w:r>
+      <w:proofErr w:type="spellStart"/>
+      <w:r>
+        <w:t>indiferent</w:t>
+      </w:r>
+      <w:proofErr w:type="spellEnd"/>
+      <w:r>
+        <w:t xml:space="preserve"> de </w:t>
+      </w:r>
+      <w:proofErr w:type="spellStart"/>
+      <w:r>
+        <w:t>schimbarile</w:t>
+      </w:r>
+      <w:proofErr w:type="spellEnd"/>
+      <w:r>
+        <w:t xml:space="preserve"> </w:t>
+      </w:r>
+      <w:proofErr w:type="spellStart"/>
+      <w:r>
+        <w:t>aduse</w:t>
+      </w:r>
+      <w:proofErr w:type="spellEnd"/>
+      <w:r>
+        <w:t xml:space="preserve"> </w:t>
+      </w:r>
+      <w:proofErr w:type="spellStart"/>
+      <w:r>
+        <w:t>datelor</w:t>
+      </w:r>
+      <w:proofErr w:type="spellEnd"/>
+      <w:r>
+        <w:t xml:space="preserve"> de </w:t>
+      </w:r>
+      <w:proofErr w:type="spellStart"/>
+      <w:r>
+        <w:t>intrare</w:t>
+      </w:r>
+      <w:proofErr w:type="spellEnd"/>
+      <w:r>
+        <w:t xml:space="preserve"> pe </w:t>
+      </w:r>
+      <w:proofErr w:type="spellStart"/>
+      <w:r>
+        <w:t>parcursul</w:t>
+      </w:r>
+      <w:proofErr w:type="spellEnd"/>
+      <w:r>
+        <w:t xml:space="preserve"> </w:t>
+      </w:r>
+      <w:proofErr w:type="spellStart"/>
+      <w:r>
+        <w:t>executiei</w:t>
+      </w:r>
+      <w:proofErr w:type="spellEnd"/>
+      <w:r>
+        <w:t xml:space="preserve"> </w:t>
+      </w:r>
+      <w:proofErr w:type="spellStart"/>
+      <w:r>
+        <w:t>programului</w:t>
+      </w:r>
+      <w:proofErr w:type="spellEnd"/>
+      <w:r>
+        <w:t xml:space="preserve">. </w:t>
+      </w:r>
+      <w:proofErr w:type="spellStart"/>
+      <w:r>
+        <w:t>Totodata</w:t>
+      </w:r>
+      <w:proofErr w:type="spellEnd"/>
+      <w:r>
+        <w:t xml:space="preserve">, </w:t>
+      </w:r>
+      <w:proofErr w:type="spellStart"/>
+      <w:r>
+        <w:t>prin</w:t>
+      </w:r>
+      <w:proofErr w:type="spellEnd"/>
+      <w:r>
+        <w:t xml:space="preserve"> </w:t>
+      </w:r>
+      <w:proofErr w:type="spellStart"/>
+      <w:r>
+        <w:t>comprimarea</w:t>
+      </w:r>
+      <w:proofErr w:type="spellEnd"/>
+      <w:r>
+        <w:t xml:space="preserve"> </w:t>
+      </w:r>
+      <w:proofErr w:type="spellStart"/>
+      <w:r>
+        <w:t>iesirilor</w:t>
+      </w:r>
+      <w:proofErr w:type="spellEnd"/>
+      <w:r>
+        <w:t xml:space="preserve"> </w:t>
+      </w:r>
+      <w:proofErr w:type="spellStart"/>
+      <w:r>
+        <w:t>intr</w:t>
+      </w:r>
+      <w:proofErr w:type="spellEnd"/>
+      <w:r>
+        <w:t xml:space="preserve">-un </w:t>
+      </w:r>
+      <w:proofErr w:type="spellStart"/>
+      <w:r>
+        <w:t>singur</w:t>
+      </w:r>
+      <w:proofErr w:type="spellEnd"/>
+      <w:r>
+        <w:t xml:space="preserve"> camp text care se </w:t>
+      </w:r>
+      <w:proofErr w:type="spellStart"/>
+      <w:r>
+        <w:t>updateaza</w:t>
+      </w:r>
+      <w:proofErr w:type="spellEnd"/>
+      <w:r>
+        <w:t xml:space="preserve"> in functie de </w:t>
+      </w:r>
+      <w:proofErr w:type="spellStart"/>
+      <w:r>
+        <w:t>operatia</w:t>
+      </w:r>
+      <w:proofErr w:type="spellEnd"/>
+      <w:r>
+        <w:t xml:space="preserve"> </w:t>
+      </w:r>
+      <w:proofErr w:type="spellStart"/>
+      <w:r>
+        <w:t>selectata</w:t>
+      </w:r>
+      <w:proofErr w:type="spellEnd"/>
+      <w:r>
+        <w:t>.</w:t>
+      </w:r>
+    </w:p>
+    <w:p>
       <w:pPr>
         <w:pStyle w:val="Heading1"/>
         <w:numPr>
@@ -4201,6 +6393,339 @@
       </w:r>
     </w:p>
     <w:p>
+      <w:r>
+        <w:t xml:space="preserve">In </w:t>
+      </w:r>
+      <w:proofErr w:type="spellStart"/>
+      <w:r>
+        <w:t>concluzie</w:t>
+      </w:r>
+      <w:proofErr w:type="spellEnd"/>
+      <w:r>
+        <w:t xml:space="preserve">, </w:t>
+      </w:r>
+      <w:proofErr w:type="spellStart"/>
+      <w:r>
+        <w:t>aplicatia</w:t>
+      </w:r>
+      <w:proofErr w:type="spellEnd"/>
+      <w:r>
+        <w:t xml:space="preserve"> </w:t>
+      </w:r>
+      <w:proofErr w:type="spellStart"/>
+      <w:r>
+        <w:t>este</w:t>
+      </w:r>
+      <w:proofErr w:type="spellEnd"/>
+      <w:r>
+        <w:t xml:space="preserve"> </w:t>
+      </w:r>
+      <w:proofErr w:type="spellStart"/>
+      <w:r>
+        <w:t>functionala</w:t>
+      </w:r>
+      <w:proofErr w:type="spellEnd"/>
+      <w:r>
+        <w:t xml:space="preserve"> </w:t>
+      </w:r>
+      <w:proofErr w:type="spellStart"/>
+      <w:r>
+        <w:t>si</w:t>
+      </w:r>
+      <w:proofErr w:type="spellEnd"/>
+      <w:r>
+        <w:t xml:space="preserve"> </w:t>
+      </w:r>
+      <w:proofErr w:type="spellStart"/>
+      <w:r>
+        <w:t>dispune</w:t>
+      </w:r>
+      <w:proofErr w:type="spellEnd"/>
+      <w:r>
+        <w:t xml:space="preserve"> de o </w:t>
+      </w:r>
+      <w:proofErr w:type="spellStart"/>
+      <w:r>
+        <w:t>anumita</w:t>
+      </w:r>
+      <w:proofErr w:type="spellEnd"/>
+      <w:r>
+        <w:t xml:space="preserve"> libertate de </w:t>
+      </w:r>
+      <w:proofErr w:type="spellStart"/>
+      <w:r>
+        <w:t>introducere</w:t>
+      </w:r>
+      <w:proofErr w:type="spellEnd"/>
+      <w:r>
+        <w:t xml:space="preserve"> a </w:t>
+      </w:r>
+      <w:proofErr w:type="spellStart"/>
+      <w:r>
+        <w:t>datelor</w:t>
+      </w:r>
+      <w:proofErr w:type="spellEnd"/>
+      <w:r>
+        <w:t xml:space="preserve">, </w:t>
+      </w:r>
+      <w:proofErr w:type="spellStart"/>
+      <w:r>
+        <w:t>ordinea</w:t>
+      </w:r>
+      <w:proofErr w:type="spellEnd"/>
+      <w:r>
+        <w:t xml:space="preserve"> </w:t>
+      </w:r>
+      <w:proofErr w:type="spellStart"/>
+      <w:r>
+        <w:t>monoamelor</w:t>
+      </w:r>
+      <w:proofErr w:type="spellEnd"/>
+      <w:r>
+        <w:t xml:space="preserve"> ne fiind </w:t>
+      </w:r>
+      <w:proofErr w:type="spellStart"/>
+      <w:r>
+        <w:t>importanta</w:t>
+      </w:r>
+      <w:proofErr w:type="spellEnd"/>
+      <w:r>
+        <w:t xml:space="preserve">. Pe langa </w:t>
+      </w:r>
+      <w:proofErr w:type="spellStart"/>
+      <w:r>
+        <w:t>aceasta</w:t>
+      </w:r>
+      <w:proofErr w:type="spellEnd"/>
+      <w:r>
+        <w:t xml:space="preserve">, datele de </w:t>
+      </w:r>
+      <w:proofErr w:type="spellStart"/>
+      <w:r>
+        <w:t>iesire</w:t>
+      </w:r>
+      <w:proofErr w:type="spellEnd"/>
+      <w:r>
+        <w:t xml:space="preserve"> sunt relative usor de inteles </w:t>
+      </w:r>
+      <w:proofErr w:type="spellStart"/>
+      <w:r>
+        <w:t>si</w:t>
+      </w:r>
+      <w:proofErr w:type="spellEnd"/>
+      <w:r>
+        <w:t xml:space="preserve"> </w:t>
+      </w:r>
+      <w:proofErr w:type="spellStart"/>
+      <w:r>
+        <w:t>interpreta</w:t>
+      </w:r>
+      <w:r>
+        <w:t>t</w:t>
+      </w:r>
+      <w:proofErr w:type="spellEnd"/>
+      <w:r>
+        <w:t>.</w:t>
+      </w:r>
+    </w:p>
+    <w:p>
+      <w:r>
+        <w:t xml:space="preserve">Ca </w:t>
+      </w:r>
+      <w:proofErr w:type="spellStart"/>
+      <w:r>
+        <w:t>ulterioare</w:t>
+      </w:r>
+      <w:proofErr w:type="spellEnd"/>
+      <w:r>
+        <w:t xml:space="preserve"> </w:t>
+      </w:r>
+      <w:proofErr w:type="spellStart"/>
+      <w:r>
+        <w:t>dezvoltari</w:t>
+      </w:r>
+      <w:proofErr w:type="spellEnd"/>
+      <w:r>
+        <w:t xml:space="preserve">, </w:t>
+      </w:r>
+      <w:proofErr w:type="spellStart"/>
+      <w:r>
+        <w:t>pentru</w:t>
+      </w:r>
+      <w:proofErr w:type="spellEnd"/>
+      <w:r>
+        <w:t xml:space="preserve"> a fi o </w:t>
+      </w:r>
+      <w:proofErr w:type="spellStart"/>
+      <w:r>
+        <w:t>aplicatie</w:t>
+      </w:r>
+      <w:proofErr w:type="spellEnd"/>
+      <w:r>
+        <w:t xml:space="preserve"> </w:t>
+      </w:r>
+      <w:proofErr w:type="spellStart"/>
+      <w:r>
+        <w:t>mult</w:t>
+      </w:r>
+      <w:proofErr w:type="spellEnd"/>
+      <w:r>
+        <w:t xml:space="preserve"> </w:t>
+      </w:r>
+      <w:proofErr w:type="spellStart"/>
+      <w:r>
+        <w:t>mai</w:t>
+      </w:r>
+      <w:proofErr w:type="spellEnd"/>
+      <w:r>
+        <w:t xml:space="preserve"> “</w:t>
+      </w:r>
+      <w:proofErr w:type="spellStart"/>
+      <w:r>
+        <w:t>prietenoasa</w:t>
+      </w:r>
+      <w:proofErr w:type="spellEnd"/>
+      <w:r>
+        <w:t xml:space="preserve">” cu </w:t>
+      </w:r>
+      <w:proofErr w:type="spellStart"/>
+      <w:r>
+        <w:t>utilizatorul</w:t>
+      </w:r>
+      <w:proofErr w:type="spellEnd"/>
+      <w:r>
+        <w:t xml:space="preserve"> sunt nevoie de </w:t>
+      </w:r>
+      <w:proofErr w:type="spellStart"/>
+      <w:r>
+        <w:t>imbunatatiri</w:t>
+      </w:r>
+      <w:proofErr w:type="spellEnd"/>
+      <w:r>
+        <w:t xml:space="preserve"> </w:t>
+      </w:r>
+      <w:proofErr w:type="spellStart"/>
+      <w:r>
+        <w:t>mari</w:t>
+      </w:r>
+      <w:proofErr w:type="spellEnd"/>
+      <w:r>
+        <w:t xml:space="preserve"> la interfata </w:t>
+      </w:r>
+      <w:proofErr w:type="spellStart"/>
+      <w:r>
+        <w:t>si</w:t>
+      </w:r>
+      <w:proofErr w:type="spellEnd"/>
+      <w:r>
+        <w:t xml:space="preserve"> o </w:t>
+      </w:r>
+      <w:proofErr w:type="spellStart"/>
+      <w:r>
+        <w:t>flexibilitate</w:t>
+      </w:r>
+      <w:proofErr w:type="spellEnd"/>
+      <w:r>
+        <w:t xml:space="preserve"> </w:t>
+      </w:r>
+      <w:proofErr w:type="spellStart"/>
+      <w:r>
+        <w:t>mai</w:t>
+      </w:r>
+      <w:proofErr w:type="spellEnd"/>
+      <w:r>
+        <w:t xml:space="preserve"> mare la model de </w:t>
+      </w:r>
+      <w:proofErr w:type="spellStart"/>
+      <w:r>
+        <w:t>introducere</w:t>
+      </w:r>
+      <w:proofErr w:type="spellEnd"/>
+      <w:r>
+        <w:t xml:space="preserve"> a </w:t>
+      </w:r>
+      <w:proofErr w:type="spellStart"/>
+      <w:r>
+        <w:t>datelor</w:t>
+      </w:r>
+      <w:proofErr w:type="spellEnd"/>
+      <w:r>
+        <w:t xml:space="preserve"> de </w:t>
+      </w:r>
+      <w:proofErr w:type="spellStart"/>
+      <w:r>
+        <w:t>intrare</w:t>
+      </w:r>
+      <w:proofErr w:type="spellEnd"/>
+      <w:r>
+        <w:t xml:space="preserve">( </w:t>
+      </w:r>
+      <w:proofErr w:type="spellStart"/>
+      <w:r>
+        <w:t>fara</w:t>
+      </w:r>
+      <w:proofErr w:type="spellEnd"/>
+      <w:r>
+        <w:t xml:space="preserve"> </w:t>
+      </w:r>
+      <w:proofErr w:type="spellStart"/>
+      <w:r>
+        <w:t>sa</w:t>
+      </w:r>
+      <w:proofErr w:type="spellEnd"/>
+      <w:r>
+        <w:t xml:space="preserve"> fie nevoie </w:t>
+      </w:r>
+      <w:proofErr w:type="spellStart"/>
+      <w:r>
+        <w:t>sa</w:t>
+      </w:r>
+      <w:proofErr w:type="spellEnd"/>
+      <w:r>
+        <w:t xml:space="preserve"> se scrie n.0x^n, ci </w:t>
+      </w:r>
+      <w:proofErr w:type="spellStart"/>
+      <w:r>
+        <w:t>doar</w:t>
+      </w:r>
+      <w:proofErr w:type="spellEnd"/>
+      <w:r>
+        <w:t xml:space="preserve"> </w:t>
+      </w:r>
+      <w:proofErr w:type="spellStart"/>
+      <w:r>
+        <w:t>nx^n</w:t>
+      </w:r>
+      <w:proofErr w:type="spellEnd"/>
+      <w:r>
+        <w:t xml:space="preserve">). In plus, </w:t>
+      </w:r>
+      <w:proofErr w:type="spellStart"/>
+      <w:r>
+        <w:t>sa</w:t>
+      </w:r>
+      <w:proofErr w:type="spellEnd"/>
+      <w:r>
+        <w:t xml:space="preserve"> se faca </w:t>
+      </w:r>
+      <w:proofErr w:type="spellStart"/>
+      <w:r>
+        <w:t>operatia</w:t>
+      </w:r>
+      <w:proofErr w:type="spellEnd"/>
+      <w:r>
+        <w:t xml:space="preserve"> de </w:t>
+      </w:r>
+      <w:proofErr w:type="spellStart"/>
+      <w:r>
+        <w:t>impartire</w:t>
+      </w:r>
+      <w:proofErr w:type="spellEnd"/>
+      <w:r>
+        <w:t>.</w:t>
+      </w:r>
+    </w:p>
+    <w:p>
       <w:pPr>
         <w:pStyle w:val="Heading1"/>
         <w:numPr>
@@ -4229,7 +6754,10 @@
       </w:r>
     </w:p>
     <w:p>
-      <w:hyperlink r:id="rId15" w:history="1">
+      <w:pPr>
+        <w:ind w:left="720"/>
+      </w:pPr>
+      <w:hyperlink r:id="rId26" w:history="1">
         <w:r>
           <w:rPr>
             <w:rStyle w:val="Hyperlink"/>
@@ -4239,7 +6767,10 @@
       </w:hyperlink>
     </w:p>
     <w:p>
-      <w:hyperlink r:id="rId16" w:history="1">
+      <w:pPr>
+        <w:ind w:firstLine="720"/>
+      </w:pPr>
+      <w:hyperlink r:id="rId27" w:history="1">
         <w:r>
           <w:rPr>
             <w:rStyle w:val="Hyperlink"/>
@@ -4249,7 +6780,10 @@
       </w:hyperlink>
     </w:p>
     <w:p>
-      <w:hyperlink r:id="rId17" w:history="1">
+      <w:pPr>
+        <w:ind w:firstLine="720"/>
+      </w:pPr>
+      <w:hyperlink r:id="rId28" w:history="1">
         <w:r>
           <w:rPr>
             <w:rStyle w:val="Hyperlink"/>
@@ -4259,7 +6793,10 @@
       </w:hyperlink>
     </w:p>
     <w:p>
-      <w:hyperlink r:id="rId18" w:history="1">
+      <w:pPr>
+        <w:ind w:firstLine="720"/>
+      </w:pPr>
+      <w:hyperlink r:id="rId29" w:history="1">
         <w:r>
           <w:rPr>
             <w:rStyle w:val="Hyperlink"/>

</xml_diff>